<commit_message>
Rozdeleni zdroju, linearni zdroje
</commit_message>
<xml_diff>
--- a/DP_brazda.docx
+++ b/DP_brazda.docx
@@ -745,11 +745,10 @@
     <w:sdt>
       <w:sdtPr>
         <w:rPr>
-          <w:rFonts w:ascii="Times New Roman" w:eastAsiaTheme="minorHAnsi" w:hAnsi="Times New Roman"/>
+          <w:rFonts w:ascii="Times New Roman" w:hAnsi="Times New Roman"/>
           <w:b/>
           <w:color w:val="auto"/>
           <w:sz w:val="22"/>
-          <w:szCs w:val="22"/>
           <w:lang w:eastAsia="en-US"/>
         </w:rPr>
         <w:id w:val="359485026"/>
@@ -760,9 +759,7 @@
       </w:sdtPr>
       <w:sdtEndPr>
         <w:rPr>
-          <w:rFonts w:eastAsiaTheme="minorEastAsia"/>
           <w:sz w:val="28"/>
-          <w:szCs w:val="32"/>
         </w:rPr>
       </w:sdtEndPr>
       <w:sdtContent>
@@ -3300,19 +3297,826 @@
     <w:p>
       <w:pPr>
         <w:pStyle w:val="Nadpis1"/>
-        <w:rPr>
-          <w:rFonts w:eastAsiaTheme="minorHAnsi" w:cstheme="minorBidi"/>
+      </w:pPr>
+      <w:bookmarkStart w:id="11" w:name="_Toc62572503"/>
+      <w:bookmarkStart w:id="12" w:name="_Toc5521145"/>
+      <w:r>
+        <w:lastRenderedPageBreak/>
+        <w:t>Napá</w:t>
+      </w:r>
+      <w:r>
+        <w:t>jecí zdroje</w:t>
+      </w:r>
+    </w:p>
+    <w:p>
+      <w:pPr>
+        <w:rPr>
+          <w:lang w:val="en-US"/>
+        </w:rPr>
+      </w:pPr>
+      <w:r>
+        <w:t>N</w:t>
+      </w:r>
+      <w:r>
+        <w:t xml:space="preserve">apájecí zdroj </w:t>
+      </w:r>
+      <w:r>
+        <w:t xml:space="preserve">je </w:t>
+      </w:r>
+      <w:r>
+        <w:t>zařízení, které dodává</w:t>
+      </w:r>
+      <w:r>
+        <w:t xml:space="preserve"> elektrick</w:t>
+      </w:r>
+      <w:r>
+        <w:t>ému</w:t>
+      </w:r>
+      <w:r>
+        <w:t xml:space="preserve"> </w:t>
+      </w:r>
+      <w:r>
+        <w:t>spotřebič</w:t>
+      </w:r>
+      <w:r>
+        <w:t>i</w:t>
+      </w:r>
+      <w:r>
+        <w:t xml:space="preserve"> elektrickou energii, </w:t>
+      </w:r>
+      <w:r>
+        <w:t>za účelem jeho provozu.</w:t>
+      </w:r>
+      <w:r>
+        <w:t xml:space="preserve"> </w:t>
+      </w:r>
+      <w:r>
+        <w:t xml:space="preserve">Je to tedy zařízení, které je schopné dodat elektronickému </w:t>
+      </w:r>
+      <w:r>
+        <w:t>zařízení/</w:t>
+      </w:r>
+      <w:r>
+        <w:t>systému elektrické napětí a proud, potřebný k</w:t>
+      </w:r>
+      <w:r>
+        <w:t xml:space="preserve"> </w:t>
+      </w:r>
+      <w:r>
+        <w:t>jeho činnosti. Dodávaná energie musí být v</w:t>
+      </w:r>
+      <w:r>
+        <w:t xml:space="preserve"> </w:t>
+      </w:r>
+      <w:r>
+        <w:t>dané toleranci a mít požadovaný průběh.</w:t>
+      </w:r>
+      <w:r>
+        <w:t xml:space="preserve"> </w:t>
+      </w:r>
+      <w:r>
+        <w:rPr>
+          <w:lang w:val="en-US"/>
+        </w:rPr>
+        <w:t>[1]</w:t>
+      </w:r>
+      <w:r>
+        <w:rPr>
+          <w:lang w:val="en-US"/>
+        </w:rPr>
+        <w:t>[2]</w:t>
+      </w:r>
+    </w:p>
+    <w:p>
+      <w:pPr>
+        <w:pStyle w:val="Nadpis2"/>
+      </w:pPr>
+      <w:r>
+        <w:t>Dělení napájecích zdrojů</w:t>
+      </w:r>
+    </w:p>
+    <w:p>
+      <w:pPr>
+        <w:ind w:firstLine="0"/>
+        <w:rPr>
+          <w:b/>
+          <w:bCs/>
+        </w:rPr>
+      </w:pPr>
+      <w:r>
+        <w:rPr>
+          <w:b/>
+          <w:bCs/>
+        </w:rPr>
+        <w:t>P</w:t>
+      </w:r>
+      <w:r>
+        <w:rPr>
+          <w:b/>
+          <w:bCs/>
+        </w:rPr>
+        <w:t>odle typu dodávaného výkonu</w:t>
+      </w:r>
+      <w:r>
+        <w:rPr>
+          <w:b/>
+          <w:bCs/>
+        </w:rPr>
+        <w:t xml:space="preserve"> zdroje </w:t>
+      </w:r>
+      <w:r>
+        <w:rPr>
+          <w:b/>
+          <w:bCs/>
+        </w:rPr>
+        <w:t xml:space="preserve">můžeme </w:t>
+      </w:r>
+      <w:r>
+        <w:rPr>
+          <w:b/>
+          <w:bCs/>
+        </w:rPr>
+        <w:t>děl</w:t>
+      </w:r>
+      <w:r>
+        <w:rPr>
+          <w:b/>
+          <w:bCs/>
+        </w:rPr>
+        <w:t xml:space="preserve">it </w:t>
+      </w:r>
+      <w:r>
+        <w:rPr>
+          <w:b/>
+          <w:bCs/>
+        </w:rPr>
+        <w:t>na:</w:t>
+      </w:r>
+    </w:p>
+    <w:p>
+      <w:pPr>
+        <w:pStyle w:val="Odstavecseseznamem"/>
+        <w:numPr>
+          <w:ilvl w:val="0"/>
+          <w:numId w:val="20"/>
+        </w:numPr>
+      </w:pPr>
+      <w:r>
+        <w:t>zdroje stejnosměrných napětí a proudů</w:t>
+      </w:r>
+      <w:r>
+        <w:t>,</w:t>
+      </w:r>
+    </w:p>
+    <w:p>
+      <w:pPr>
+        <w:pStyle w:val="Odstavecseseznamem"/>
+        <w:numPr>
+          <w:ilvl w:val="0"/>
+          <w:numId w:val="20"/>
+        </w:numPr>
+      </w:pPr>
+      <w:r>
+        <w:t>zdroje střídavých napětí a proudů</w:t>
+      </w:r>
+      <w:r>
+        <w:t>.</w:t>
+      </w:r>
+    </w:p>
+    <w:p>
+      <w:pPr>
+        <w:ind w:firstLine="0"/>
+      </w:pPr>
+      <w:r>
+        <w:rPr>
+          <w:b/>
+          <w:bCs/>
+        </w:rPr>
+        <w:t>P</w:t>
+      </w:r>
+      <w:r>
+        <w:rPr>
+          <w:b/>
+          <w:bCs/>
+        </w:rPr>
+        <w:t>odle základního fyzikálního principu činnosti</w:t>
+      </w:r>
+      <w:r>
+        <w:rPr>
+          <w:b/>
+          <w:bCs/>
+        </w:rPr>
+        <w:t xml:space="preserve"> můžeme</w:t>
+      </w:r>
+      <w:r>
+        <w:rPr>
+          <w:b/>
+          <w:bCs/>
+        </w:rPr>
+        <w:t xml:space="preserve"> </w:t>
+      </w:r>
+      <w:r>
+        <w:rPr>
+          <w:b/>
+          <w:bCs/>
+        </w:rPr>
+        <w:t>zdroje děl</w:t>
+      </w:r>
+      <w:r>
+        <w:rPr>
+          <w:b/>
+          <w:bCs/>
+        </w:rPr>
+        <w:t>it</w:t>
+      </w:r>
+      <w:r>
+        <w:rPr>
+          <w:b/>
+          <w:bCs/>
+        </w:rPr>
+        <w:t xml:space="preserve"> na:</w:t>
+      </w:r>
+    </w:p>
+    <w:p>
+      <w:pPr>
+        <w:pStyle w:val="Odstavecseseznamem"/>
+        <w:numPr>
+          <w:ilvl w:val="0"/>
+          <w:numId w:val="21"/>
+        </w:numPr>
+      </w:pPr>
+      <w:r>
+        <w:t>elektrochemické (</w:t>
+      </w:r>
+      <w:r>
+        <w:t>baterie, akumulátory</w:t>
+      </w:r>
+      <w:r>
+        <w:t>)</w:t>
+      </w:r>
+      <w:r>
+        <w:t>,</w:t>
+      </w:r>
+    </w:p>
+    <w:p>
+      <w:pPr>
+        <w:pStyle w:val="Odstavecseseznamem"/>
+        <w:numPr>
+          <w:ilvl w:val="0"/>
+          <w:numId w:val="21"/>
+        </w:numPr>
+      </w:pPr>
+      <w:r>
+        <w:t>elektromechanické (generátory, dynama, alternátory)</w:t>
+      </w:r>
+      <w:r>
+        <w:t>,</w:t>
+      </w:r>
+    </w:p>
+    <w:p>
+      <w:pPr>
+        <w:pStyle w:val="Odstavecseseznamem"/>
+        <w:numPr>
+          <w:ilvl w:val="0"/>
+          <w:numId w:val="21"/>
+        </w:numPr>
+      </w:pPr>
+      <w:r>
+        <w:t>využívající elektrickou rozvodnou síť (elektronické napájecí zdroje)</w:t>
+      </w:r>
+      <w:r>
+        <w:t>.</w:t>
+      </w:r>
+    </w:p>
+    <w:p>
+      <w:pPr>
+        <w:ind w:firstLine="0"/>
+        <w:rPr>
+          <w:b/>
+          <w:bCs/>
+        </w:rPr>
+      </w:pPr>
+      <w:r>
+        <w:rPr>
+          <w:b/>
+          <w:bCs/>
+        </w:rPr>
+        <w:t>P</w:t>
+      </w:r>
+      <w:r>
+        <w:rPr>
+          <w:b/>
+          <w:bCs/>
+        </w:rPr>
+        <w:t>odle povahy vnitřních dějů</w:t>
+      </w:r>
+      <w:r>
+        <w:rPr>
+          <w:b/>
+          <w:bCs/>
+        </w:rPr>
+        <w:t xml:space="preserve"> zdroje můžeme dělit na:</w:t>
+      </w:r>
+    </w:p>
+    <w:p>
+      <w:pPr>
+        <w:pStyle w:val="Odstavecseseznamem"/>
+        <w:numPr>
+          <w:ilvl w:val="0"/>
+          <w:numId w:val="22"/>
+        </w:numPr>
+      </w:pPr>
+      <w:r>
+        <w:t xml:space="preserve">zdroje </w:t>
+      </w:r>
+      <w:r>
+        <w:t xml:space="preserve">neregulovatelné </w:t>
+      </w:r>
+      <w:r>
+        <w:t>(pevně daná výstupní hodnota</w:t>
+      </w:r>
+      <w:r>
+        <w:t xml:space="preserve"> </w:t>
+      </w:r>
+      <w:r>
+        <w:t>napětí/proudu</w:t>
+      </w:r>
+      <w:r>
+        <w:t>)</w:t>
+      </w:r>
+      <w:r>
+        <w:t>,</w:t>
+      </w:r>
+    </w:p>
+    <w:p>
+      <w:pPr>
+        <w:pStyle w:val="Odstavecseseznamem"/>
+        <w:numPr>
+          <w:ilvl w:val="0"/>
+          <w:numId w:val="22"/>
+        </w:numPr>
+      </w:pPr>
+      <w:r>
+        <w:t>zdroje regulova</w:t>
+      </w:r>
+      <w:r>
+        <w:t>telné (regulovatelná výstupní hodnota napětí/proudu)</w:t>
+      </w:r>
+      <w:r>
+        <w:t>.</w:t>
+      </w:r>
+      <w:r>
+        <w:t xml:space="preserve"> [1]</w:t>
+      </w:r>
+      <w:r>
+        <w:t>[2]</w:t>
+      </w:r>
+    </w:p>
+    <w:p>
+      <w:pPr>
+        <w:ind w:firstLine="0"/>
+        <w:rPr>
+          <w:b/>
+          <w:bCs/>
+        </w:rPr>
+      </w:pPr>
+      <w:r>
+        <w:rPr>
+          <w:b/>
+          <w:bCs/>
+        </w:rPr>
+        <w:t>Podle způsobu regulace můžeme zdroje dělit na:</w:t>
+      </w:r>
+    </w:p>
+    <w:p>
+      <w:pPr>
+        <w:pStyle w:val="Odstavecseseznamem"/>
+        <w:numPr>
+          <w:ilvl w:val="0"/>
+          <w:numId w:val="23"/>
+        </w:numPr>
+      </w:pPr>
+      <w:r>
+        <w:t>zdroje s lineární (spojitou) regulací</w:t>
+      </w:r>
+      <w:r>
+        <w:t>,</w:t>
+      </w:r>
+    </w:p>
+    <w:p>
+      <w:pPr>
+        <w:pStyle w:val="Odstavecseseznamem"/>
+        <w:numPr>
+          <w:ilvl w:val="0"/>
+          <w:numId w:val="23"/>
+        </w:numPr>
+      </w:pPr>
+      <w:r>
+        <w:t>zdroje s impulsní (spínanou) regulací</w:t>
+      </w:r>
+      <w:r>
+        <w:t>.</w:t>
+      </w:r>
+    </w:p>
+    <w:p>
+      <w:pPr>
+        <w:pStyle w:val="Nadpis2"/>
+      </w:pPr>
+      <w:r>
+        <w:t>Lineární zdroje</w:t>
+      </w:r>
+    </w:p>
+    <w:p>
+      <w:r>
+        <w:t>Lineární zdroje lze zjednodušeně popsat čtyřmi základními bloky, které upravují průběh a velikost napětí</w:t>
+      </w:r>
+      <w:r>
+        <w:t>. Jsou to bloky transformátor, usměrňovač, filtr a stabilizátor, které můžete vidět na obrázku 1.</w:t>
+      </w:r>
+    </w:p>
+    <w:p>
+      <w:pPr>
+        <w:keepNext/>
+        <w:jc w:val="center"/>
+      </w:pPr>
+      <w:r>
+        <w:drawing>
+          <wp:inline distT="0" distB="0" distL="0" distR="0" wp14:anchorId="0CEFA09C" wp14:editId="1B6BA363">
+            <wp:extent cx="5399405" cy="634365"/>
+            <wp:effectExtent l="0" t="0" r="0" b="0"/>
+            <wp:docPr id="8" name="Obrázek 8"/>
+            <wp:cNvGraphicFramePr>
+              <a:graphicFrameLocks xmlns:a="http://schemas.openxmlformats.org/drawingml/2006/main" noChangeAspect="1"/>
+            </wp:cNvGraphicFramePr>
+            <a:graphic xmlns:a="http://schemas.openxmlformats.org/drawingml/2006/main">
+              <a:graphicData uri="http://schemas.openxmlformats.org/drawingml/2006/picture">
+                <pic:pic xmlns:pic="http://schemas.openxmlformats.org/drawingml/2006/picture">
+                  <pic:nvPicPr>
+                    <pic:cNvPr id="1" name=""/>
+                    <pic:cNvPicPr/>
+                  </pic:nvPicPr>
+                  <pic:blipFill>
+                    <a:blip r:embed="rId17"/>
+                    <a:stretch>
+                      <a:fillRect/>
+                    </a:stretch>
+                  </pic:blipFill>
+                  <pic:spPr>
+                    <a:xfrm>
+                      <a:off x="0" y="0"/>
+                      <a:ext cx="5399405" cy="634365"/>
+                    </a:xfrm>
+                    <a:prstGeom prst="rect">
+                      <a:avLst/>
+                    </a:prstGeom>
+                  </pic:spPr>
+                </pic:pic>
+              </a:graphicData>
+            </a:graphic>
+          </wp:inline>
+        </w:drawing>
+      </w:r>
+    </w:p>
+    <w:p>
+      <w:pPr>
+        <w:pStyle w:val="Titulek"/>
+        <w:spacing w:before="0"/>
+        <w:jc w:val="center"/>
+        <w:rPr>
+          <w:i w:val="0"/>
+          <w:iCs w:val="0"/>
+          <w:color w:val="auto"/>
           <w:sz w:val="22"/>
           <w:szCs w:val="22"/>
-        </w:rPr>
-      </w:pPr>
-      <w:bookmarkStart w:id="11" w:name="_Toc5521145"/>
-      <w:bookmarkStart w:id="12" w:name="_Toc62572503"/>
-      <w:r>
+          <w:lang w:val="en-US"/>
+        </w:rPr>
+      </w:pPr>
+      <w:r>
+        <w:rPr>
+          <w:i w:val="0"/>
+          <w:iCs w:val="0"/>
+          <w:color w:val="auto"/>
+          <w:sz w:val="22"/>
+          <w:szCs w:val="22"/>
+        </w:rPr>
+        <w:t xml:space="preserve">Obrázek </w:t>
+      </w:r>
+      <w:r>
+        <w:rPr>
+          <w:i w:val="0"/>
+          <w:iCs w:val="0"/>
+          <w:color w:val="auto"/>
+          <w:sz w:val="22"/>
+          <w:szCs w:val="22"/>
+        </w:rPr>
+        <w:fldChar w:fldCharType="begin"/>
+      </w:r>
+      <w:r>
+        <w:rPr>
+          <w:i w:val="0"/>
+          <w:iCs w:val="0"/>
+          <w:color w:val="auto"/>
+          <w:sz w:val="22"/>
+          <w:szCs w:val="22"/>
+        </w:rPr>
+        <w:instrText xml:space="preserve"> SEQ Obrázek \* ARABIC </w:instrText>
+      </w:r>
+      <w:r>
+        <w:rPr>
+          <w:i w:val="0"/>
+          <w:iCs w:val="0"/>
+          <w:color w:val="auto"/>
+          <w:sz w:val="22"/>
+          <w:szCs w:val="22"/>
+        </w:rPr>
+        <w:fldChar w:fldCharType="separate"/>
+      </w:r>
+      <w:r>
+        <w:rPr>
+          <w:i w:val="0"/>
+          <w:iCs w:val="0"/>
+          <w:noProof/>
+          <w:color w:val="auto"/>
+          <w:sz w:val="22"/>
+          <w:szCs w:val="22"/>
+        </w:rPr>
+        <w:t>1</w:t>
+      </w:r>
+      <w:r>
+        <w:rPr>
+          <w:i w:val="0"/>
+          <w:iCs w:val="0"/>
+          <w:color w:val="auto"/>
+          <w:sz w:val="22"/>
+          <w:szCs w:val="22"/>
+        </w:rPr>
+        <w:fldChar w:fldCharType="end"/>
+      </w:r>
+      <w:r>
+        <w:rPr>
+          <w:i w:val="0"/>
+          <w:iCs w:val="0"/>
+          <w:color w:val="auto"/>
+          <w:sz w:val="22"/>
+          <w:szCs w:val="22"/>
+        </w:rPr>
+        <w:t xml:space="preserve"> - Schéma lineárního zdroje</w:t>
+      </w:r>
+      <w:r>
+        <w:rPr>
+          <w:i w:val="0"/>
+          <w:iCs w:val="0"/>
+          <w:color w:val="auto"/>
+          <w:sz w:val="22"/>
+          <w:szCs w:val="22"/>
+        </w:rPr>
+        <w:t xml:space="preserve"> </w:t>
+      </w:r>
+      <w:r>
+        <w:rPr>
+          <w:i w:val="0"/>
+          <w:iCs w:val="0"/>
+          <w:color w:val="auto"/>
+          <w:sz w:val="22"/>
+          <w:szCs w:val="22"/>
+          <w:lang w:val="en-US"/>
+        </w:rPr>
+        <w:t>[3]</w:t>
+      </w:r>
+    </w:p>
+    <w:p>
+      <w:pPr>
+        <w:rPr>
+          <w:lang w:val="en-US"/>
+        </w:rPr>
+      </w:pPr>
+      <w:r>
+        <w:t xml:space="preserve">Vstupním napětím </w:t>
+      </w:r>
+      <w:r>
+        <w:t>lineárních</w:t>
+      </w:r>
+      <w:r>
+        <w:t xml:space="preserve"> zdrojů je síťové napětí, které </w:t>
+      </w:r>
+      <w:r>
+        <w:t>v Evropě</w:t>
+      </w:r>
+      <w:r>
+        <w:t xml:space="preserve"> nabývá hodnot </w:t>
+      </w:r>
+      <w:proofErr w:type="gramStart"/>
+      <w:r>
+        <w:t>50Hz</w:t>
+      </w:r>
+      <w:proofErr w:type="gramEnd"/>
+      <w:r>
+        <w:t>/230V.</w:t>
+      </w:r>
+      <w:r>
+        <w:t xml:space="preserve"> </w:t>
+      </w:r>
+      <w:r>
+        <w:rPr>
+          <w:b/>
+          <w:bCs/>
+        </w:rPr>
+        <w:t>Síťový transformátor</w:t>
+      </w:r>
+      <w:r>
+        <w:t xml:space="preserve"> slouží k úpravě střídavého napětí na požadovanou hodnotu</w:t>
+      </w:r>
+      <w:r>
+        <w:t xml:space="preserve"> a</w:t>
+      </w:r>
+      <w:r>
+        <w:t xml:space="preserve"> galvanické</w:t>
+      </w:r>
+      <w:r>
+        <w:t>mu (izolaci)</w:t>
+      </w:r>
+      <w:r>
+        <w:t xml:space="preserve"> oddělení</w:t>
+      </w:r>
+      <w:r>
+        <w:t xml:space="preserve"> obvodu</w:t>
+      </w:r>
+      <w:r>
+        <w:t xml:space="preserve"> od sítě.</w:t>
+      </w:r>
+      <w:r>
+        <w:t xml:space="preserve"> [1]</w:t>
+      </w:r>
+      <w:r>
+        <w:rPr>
+          <w:lang w:val="en-US"/>
+        </w:rPr>
+        <w:t>[4]</w:t>
+      </w:r>
+    </w:p>
+    <w:p>
+      <w:r>
+        <w:rPr>
+          <w:b/>
+          <w:bCs/>
+        </w:rPr>
         <w:lastRenderedPageBreak/>
+        <w:t>Usměrňovač</w:t>
+      </w:r>
+      <w:r>
+        <w:t xml:space="preserve"> </w:t>
+      </w:r>
+      <w:r>
+        <w:t xml:space="preserve">slouží k převodu střídavého průběhu napětí na napětí stejnosměrné. Usměrňovač lze realizovat několika způsoby. Nejběžněji pomocí vhodného zapojení polovodičových diod, např. </w:t>
+      </w:r>
+      <w:r>
+        <w:t>jednocestný, dvoucestný a můstkový (</w:t>
+      </w:r>
+      <w:proofErr w:type="spellStart"/>
+      <w:r>
+        <w:t>Graetzův</w:t>
+      </w:r>
+      <w:proofErr w:type="spellEnd"/>
+      <w:r>
+        <w:t>) usměrňovač</w:t>
+      </w:r>
+      <w:r>
+        <w:t xml:space="preserve"> nebo také pomocí tyristorů či tranz</w:t>
+      </w:r>
+      <w:r>
+        <w:t>i</w:t>
+      </w:r>
+      <w:r>
+        <w:t>storů.</w:t>
+      </w:r>
+      <w:r>
+        <w:t xml:space="preserve"> </w:t>
+      </w:r>
+      <w:r>
+        <w:t>[1]</w:t>
+      </w:r>
+      <w:r>
+        <w:rPr>
+          <w:lang w:val="en-US"/>
+        </w:rPr>
+        <w:t>[4]</w:t>
+      </w:r>
+    </w:p>
+    <w:p>
+      <w:r>
+        <w:rPr>
+          <w:b/>
+          <w:bCs/>
+        </w:rPr>
+        <w:t>Filtr</w:t>
+      </w:r>
+      <w:r>
+        <w:t xml:space="preserve"> slouží k vyhlazení a filtraci výstupního napětí. </w:t>
+      </w:r>
+      <w:r>
+        <w:t xml:space="preserve">Je tvořen </w:t>
+      </w:r>
+      <w:r>
+        <w:t>kondenzátor</w:t>
+      </w:r>
+      <w:r>
+        <w:t>y, které</w:t>
+      </w:r>
+      <w:r>
+        <w:t xml:space="preserve"> </w:t>
+      </w:r>
+      <w:proofErr w:type="spellStart"/>
+      <w:r>
+        <w:t>dodává</w:t>
+      </w:r>
+      <w:r>
+        <w:t>jí</w:t>
+      </w:r>
+      <w:proofErr w:type="spellEnd"/>
+      <w:r>
+        <w:t xml:space="preserve"> proud do zátěže v době, kdy jsou diody polarizovány v závěrném směru, a není možný přímý přenos energie </w:t>
+      </w:r>
+      <w:r>
+        <w:t>z</w:t>
+      </w:r>
+      <w:r>
+        <w:t>e</w:t>
+      </w:r>
+      <w:r>
+        <w:t xml:space="preserve"> vstupu na výstup</w:t>
+      </w:r>
+      <w:r>
+        <w:t>.</w:t>
+      </w:r>
+      <w:r>
+        <w:t xml:space="preserve"> </w:t>
+      </w:r>
+      <w:r>
+        <w:t>[1]</w:t>
+      </w:r>
+      <w:r>
+        <w:rPr>
+          <w:lang w:val="en-US"/>
+        </w:rPr>
+        <w:t>[4]</w:t>
+      </w:r>
+    </w:p>
+    <w:p>
+      <w:r>
+        <w:rPr>
+          <w:b/>
+          <w:bCs/>
+        </w:rPr>
+        <w:t>Stabilizátor</w:t>
+      </w:r>
+      <w:r>
+        <w:t xml:space="preserve"> </w:t>
+      </w:r>
+      <w:r>
+        <w:t>je obvod, jehož funkcí je udržovat konstantní výstupní napětí nebo proud s určitou tolerancí. Stabilizované napětí či proud musí být co nejméně závislé na vnějších veličinách (velikost zátěže a její charakter, velikost vstupního napětí, velikost vstupního proudu, teplota, rušení, stárnutí součástek).</w:t>
+      </w:r>
+      <w:r>
+        <w:t xml:space="preserve"> </w:t>
+      </w:r>
+      <w:r>
+        <w:t xml:space="preserve">Na </w:t>
+      </w:r>
+      <w:r>
+        <w:t>stabilizátory</w:t>
+      </w:r>
+      <w:r>
+        <w:t xml:space="preserve"> lze pohlížet i jako na filtry odstraňující střídavou složku.</w:t>
+      </w:r>
+      <w:r>
+        <w:t xml:space="preserve"> </w:t>
+      </w:r>
+      <w:r>
+        <w:t>[1]</w:t>
+      </w:r>
+      <w:r>
+        <w:rPr>
+          <w:lang w:val="en-US"/>
+        </w:rPr>
+        <w:t>[4]</w:t>
+      </w:r>
+    </w:p>
+    <w:p>
+      <w:pPr>
+        <w:pStyle w:val="Nadpis2"/>
+      </w:pPr>
+      <w:r>
+        <w:t>Spínané zdroje</w:t>
+      </w:r>
+    </w:p>
+    <w:p/>
+    <w:p>
+      <w:pPr>
+        <w:pStyle w:val="Nadpis1"/>
+      </w:pPr>
+      <w:r>
         <w:t>Napájecí zdroje elektronických zabezpečovacích systémů</w:t>
       </w:r>
-      <w:bookmarkEnd w:id="12"/>
+      <w:bookmarkEnd w:id="11"/>
     </w:p>
     <w:p>
       <w:r>
@@ -3322,7 +4126,13 @@
         <w:t xml:space="preserve">Napájecí zdroje ACDC jsou určeny pro napájení spotřebičů stejnosměrného napětí DC ze sítě střídavého napětí AC. </w:t>
       </w:r>
       <w:r>
-        <w:t>[1]</w:t>
+        <w:t>[</w:t>
+      </w:r>
+      <w:r>
+        <w:t>5</w:t>
+      </w:r>
+      <w:r>
+        <w:t>]</w:t>
       </w:r>
     </w:p>
     <w:p>
@@ -3423,7 +4233,13 @@
         <w:t>.</w:t>
       </w:r>
       <w:r>
-        <w:t xml:space="preserve"> [1]</w:t>
+        <w:t xml:space="preserve"> [</w:t>
+      </w:r>
+      <w:r>
+        <w:t>5</w:t>
+      </w:r>
+      <w:r>
+        <w:t>]</w:t>
       </w:r>
     </w:p>
     <w:p>
@@ -3535,8 +4351,17 @@
       <w:pPr>
         <w:spacing w:beforeLines="120" w:before="288" w:afterLines="40" w:after="96"/>
         <w:ind w:firstLine="0"/>
-      </w:pPr>
-      <w:r>
+        <w:rPr>
+          <w:b/>
+          <w:bCs/>
+        </w:rPr>
+      </w:pPr>
+      <w:r>
+        <w:rPr>
+          <w:b/>
+          <w:bCs/>
+        </w:rPr>
+        <w:lastRenderedPageBreak/>
         <w:t>Dělení podle provedení je na</w:t>
       </w:r>
     </w:p>
@@ -3589,17 +4414,37 @@
       <w:pPr>
         <w:spacing w:before="0" w:after="0"/>
         <w:ind w:firstLine="0"/>
-      </w:pPr>
-      <w:r>
+        <w:rPr>
+          <w:b/>
+          <w:bCs/>
+        </w:rPr>
+      </w:pPr>
+      <w:r>
+        <w:rPr>
+          <w:b/>
+          <w:bCs/>
+        </w:rPr>
         <w:t>P</w:t>
       </w:r>
       <w:r>
+        <w:rPr>
+          <w:b/>
+          <w:bCs/>
+        </w:rPr>
         <w:t xml:space="preserve">odle zaměření </w:t>
       </w:r>
       <w:r>
+        <w:rPr>
+          <w:b/>
+          <w:bCs/>
+        </w:rPr>
         <w:t xml:space="preserve">je můžeme dělit </w:t>
       </w:r>
       <w:r>
+        <w:rPr>
+          <w:b/>
+          <w:bCs/>
+        </w:rPr>
         <w:t>na</w:t>
       </w:r>
     </w:p>
@@ -3675,12 +4520,17 @@
     <w:p>
       <w:pPr>
         <w:ind w:firstLine="0"/>
-      </w:pPr>
-      <w:r>
-        <w:t>Podle</w:t>
-      </w:r>
-      <w:r>
-        <w:t xml:space="preserve"> dodatečných funkcí je lze dělit na</w:t>
+        <w:rPr>
+          <w:b/>
+          <w:bCs/>
+        </w:rPr>
+      </w:pPr>
+      <w:r>
+        <w:rPr>
+          <w:b/>
+          <w:bCs/>
+        </w:rPr>
+        <w:t>Podle dodatečných funkcí je lze dělit na</w:t>
       </w:r>
     </w:p>
     <w:p>
@@ -3731,7 +4581,7 @@
         <w:lastRenderedPageBreak/>
         <w:t xml:space="preserve">Zdroje </w:t>
       </w:r>
-      <w:bookmarkEnd w:id="11"/>
+      <w:bookmarkEnd w:id="12"/>
       <w:r>
         <w:t>podle provedení</w:t>
       </w:r>
@@ -3928,7 +4778,13 @@
         <w:t>Obvod je chráněn proti zkratu tavnou pojistkou.</w:t>
       </w:r>
       <w:r>
-        <w:t xml:space="preserve"> [2]</w:t>
+        <w:t xml:space="preserve"> [</w:t>
+      </w:r>
+      <w:r>
+        <w:t>6</w:t>
+      </w:r>
+      <w:r>
+        <w:t>]</w:t>
       </w:r>
     </w:p>
     <w:p>
@@ -3960,7 +4816,7 @@
                     </pic:cNvPicPr>
                   </pic:nvPicPr>
                   <pic:blipFill>
-                    <a:blip r:embed="rId17">
+                    <a:blip r:embed="rId18">
                       <a:extLst>
                         <a:ext uri="{28A0092B-C50C-407E-A947-70E740481C1C}">
                           <a14:useLocalDpi xmlns:a14="http://schemas.microsoft.com/office/drawing/2010/main" val="0"/>
@@ -4055,7 +4911,7 @@
           <w:sz w:val="22"/>
           <w:szCs w:val="22"/>
         </w:rPr>
-        <w:t>1</w:t>
+        <w:t>2</w:t>
       </w:r>
       <w:r>
         <w:rPr>
@@ -4097,7 +4953,27 @@
           <w:sz w:val="22"/>
           <w:szCs w:val="22"/>
         </w:rPr>
-        <w:t xml:space="preserve"> MSP50-12 [2]</w:t>
+        <w:t xml:space="preserve"> MSP50-12 [</w:t>
+      </w:r>
+      <w:r>
+        <w:rPr>
+          <w:i w:val="0"/>
+          <w:iCs w:val="0"/>
+          <w:color w:val="000000" w:themeColor="text1"/>
+          <w:sz w:val="22"/>
+          <w:szCs w:val="22"/>
+        </w:rPr>
+        <w:t>6</w:t>
+      </w:r>
+      <w:r>
+        <w:rPr>
+          <w:i w:val="0"/>
+          <w:iCs w:val="0"/>
+          <w:color w:val="000000" w:themeColor="text1"/>
+          <w:sz w:val="22"/>
+          <w:szCs w:val="22"/>
+        </w:rPr>
+        <w:t>]</w:t>
       </w:r>
       <w:bookmarkStart w:id="16" w:name="_Toc5521169"/>
       <w:bookmarkEnd w:id="15"/>
@@ -4284,7 +5160,19 @@
         <w:rPr>
           <w:lang w:val="en-US"/>
         </w:rPr>
-        <w:t>[3]</w:t>
+        <w:t>[</w:t>
+      </w:r>
+      <w:r>
+        <w:rPr>
+          <w:lang w:val="en-US"/>
+        </w:rPr>
+        <w:t>7</w:t>
+      </w:r>
+      <w:r>
+        <w:rPr>
+          <w:lang w:val="en-US"/>
+        </w:rPr>
+        <w:t>]</w:t>
       </w:r>
     </w:p>
     <w:p>
@@ -4328,7 +5216,7 @@
                     </pic:cNvPicPr>
                   </pic:nvPicPr>
                   <pic:blipFill>
-                    <a:blip r:embed="rId18">
+                    <a:blip r:embed="rId19">
                       <a:extLst>
                         <a:ext uri="{28A0092B-C50C-407E-A947-70E740481C1C}">
                           <a14:useLocalDpi xmlns:a14="http://schemas.microsoft.com/office/drawing/2010/main" val="0"/>
@@ -4424,7 +5312,7 @@
           <w:sz w:val="22"/>
           <w:szCs w:val="22"/>
         </w:rPr>
-        <w:t>2</w:t>
+        <w:t>3</w:t>
       </w:r>
       <w:r>
         <w:rPr>
@@ -4487,7 +5375,29 @@
           <w:szCs w:val="22"/>
           <w:lang w:val="en-US"/>
         </w:rPr>
-        <w:t>[2]</w:t>
+        <w:t>[</w:t>
+      </w:r>
+      <w:r>
+        <w:rPr>
+          <w:i w:val="0"/>
+          <w:iCs w:val="0"/>
+          <w:color w:val="000000" w:themeColor="text1"/>
+          <w:sz w:val="22"/>
+          <w:szCs w:val="22"/>
+          <w:lang w:val="en-US"/>
+        </w:rPr>
+        <w:t>6</w:t>
+      </w:r>
+      <w:r>
+        <w:rPr>
+          <w:i w:val="0"/>
+          <w:iCs w:val="0"/>
+          <w:color w:val="000000" w:themeColor="text1"/>
+          <w:sz w:val="22"/>
+          <w:szCs w:val="22"/>
+          <w:lang w:val="en-US"/>
+        </w:rPr>
+        <w:t>]</w:t>
       </w:r>
       <w:bookmarkEnd w:id="17"/>
     </w:p>
@@ -4739,7 +5649,13 @@
         <w:t xml:space="preserve"> Kryt je standardně vybaven mechanickým zámkem a sabotážním kontaktem proti otevření a stržení krytu.</w:t>
       </w:r>
       <w:r>
-        <w:t xml:space="preserve"> [3]</w:t>
+        <w:t xml:space="preserve"> [</w:t>
+      </w:r>
+      <w:r>
+        <w:t>7</w:t>
+      </w:r>
+      <w:r>
+        <w:t>]</w:t>
       </w:r>
     </w:p>
     <w:p>
@@ -4772,7 +5688,7 @@
                     </pic:cNvPicPr>
                   </pic:nvPicPr>
                   <pic:blipFill>
-                    <a:blip r:embed="rId19">
+                    <a:blip r:embed="rId20">
                       <a:extLst>
                         <a:ext uri="{28A0092B-C50C-407E-A947-70E740481C1C}">
                           <a14:useLocalDpi xmlns:a14="http://schemas.microsoft.com/office/drawing/2010/main" val="0"/>
@@ -4865,7 +5781,7 @@
           <w:sz w:val="22"/>
           <w:szCs w:val="22"/>
         </w:rPr>
-        <w:t>3</w:t>
+        <w:t>4</w:t>
       </w:r>
       <w:r>
         <w:rPr>
@@ -4885,7 +5801,27 @@
           <w:sz w:val="22"/>
           <w:szCs w:val="22"/>
         </w:rPr>
-        <w:t xml:space="preserve"> - Napájecí zdroj Pulsar HPSB11A12C [3]</w:t>
+        <w:t xml:space="preserve"> - Napájecí zdroj Pulsar HPSB11A12C [</w:t>
+      </w:r>
+      <w:r>
+        <w:rPr>
+          <w:i w:val="0"/>
+          <w:iCs w:val="0"/>
+          <w:color w:val="000000" w:themeColor="text1"/>
+          <w:sz w:val="22"/>
+          <w:szCs w:val="22"/>
+        </w:rPr>
+        <w:t>7</w:t>
+      </w:r>
+      <w:r>
+        <w:rPr>
+          <w:i w:val="0"/>
+          <w:iCs w:val="0"/>
+          <w:color w:val="000000" w:themeColor="text1"/>
+          <w:sz w:val="22"/>
+          <w:szCs w:val="22"/>
+        </w:rPr>
+        <w:t>]</w:t>
       </w:r>
     </w:p>
     <w:p>
@@ -5032,7 +5968,7 @@
                     </pic:cNvPicPr>
                   </pic:nvPicPr>
                   <pic:blipFill>
-                    <a:blip r:embed="rId20">
+                    <a:blip r:embed="rId21">
                       <a:extLst>
                         <a:ext uri="{28A0092B-C50C-407E-A947-70E740481C1C}">
                           <a14:useLocalDpi xmlns:a14="http://schemas.microsoft.com/office/drawing/2010/main" val="0"/>
@@ -5168,7 +6104,27 @@
           <w:sz w:val="22"/>
           <w:szCs w:val="22"/>
         </w:rPr>
-        <w:t xml:space="preserve"> LPV-35-12 [3]</w:t>
+        <w:t xml:space="preserve"> LPV-35-12 [</w:t>
+      </w:r>
+      <w:r>
+        <w:rPr>
+          <w:i w:val="0"/>
+          <w:iCs w:val="0"/>
+          <w:color w:val="000000" w:themeColor="text1"/>
+          <w:sz w:val="22"/>
+          <w:szCs w:val="22"/>
+        </w:rPr>
+        <w:t>7</w:t>
+      </w:r>
+      <w:r>
+        <w:rPr>
+          <w:i w:val="0"/>
+          <w:iCs w:val="0"/>
+          <w:color w:val="000000" w:themeColor="text1"/>
+          <w:sz w:val="22"/>
+          <w:szCs w:val="22"/>
+        </w:rPr>
+        <w:t>]</w:t>
       </w:r>
       <w:bookmarkEnd w:id="19"/>
     </w:p>
@@ -5311,7 +6267,7 @@
                     </pic:cNvPicPr>
                   </pic:nvPicPr>
                   <pic:blipFill>
-                    <a:blip r:embed="rId21">
+                    <a:blip r:embed="rId22">
                       <a:extLst>
                         <a:ext uri="{28A0092B-C50C-407E-A947-70E740481C1C}">
                           <a14:useLocalDpi xmlns:a14="http://schemas.microsoft.com/office/drawing/2010/main" val="0"/>
@@ -5425,7 +6381,27 @@
           <w:sz w:val="22"/>
           <w:szCs w:val="22"/>
         </w:rPr>
-        <w:t xml:space="preserve"> - Napájecí zdroj Pulsar ENC54C-10A65 [3]</w:t>
+        <w:t xml:space="preserve"> - Napájecí zdroj Pulsar ENC54C-10A65 [</w:t>
+      </w:r>
+      <w:r>
+        <w:rPr>
+          <w:i w:val="0"/>
+          <w:iCs w:val="0"/>
+          <w:color w:val="000000" w:themeColor="text1"/>
+          <w:sz w:val="22"/>
+          <w:szCs w:val="22"/>
+        </w:rPr>
+        <w:t>7</w:t>
+      </w:r>
+      <w:r>
+        <w:rPr>
+          <w:i w:val="0"/>
+          <w:iCs w:val="0"/>
+          <w:color w:val="000000" w:themeColor="text1"/>
+          <w:sz w:val="22"/>
+          <w:szCs w:val="22"/>
+        </w:rPr>
+        <w:t>]</w:t>
       </w:r>
       <w:bookmarkEnd w:id="20"/>
     </w:p>
@@ -5575,7 +6551,13 @@
         <w:t>AC, AUX a AKU.</w:t>
       </w:r>
       <w:r>
-        <w:t xml:space="preserve"> [2]</w:t>
+        <w:t xml:space="preserve"> [</w:t>
+      </w:r>
+      <w:r>
+        <w:t>6</w:t>
+      </w:r>
+      <w:r>
+        <w:t>]</w:t>
       </w:r>
     </w:p>
     <w:p>
@@ -5602,18 +6584,36 @@
       </w:r>
       <w:proofErr w:type="gramEnd"/>
       <w:r>
-        <w:t xml:space="preserve"> proudu je výstup odpojen. V obou případech překročení proudu je aktivován poruchový signál. [2]</w:t>
+        <w:t xml:space="preserve"> proudu je výstup odpojen. V obou případech překročení proudu je aktivován poruchový signál. [</w:t>
+      </w:r>
+      <w:r>
+        <w:t>6</w:t>
+      </w:r>
+      <w:r>
+        <w:t>]</w:t>
       </w:r>
     </w:p>
     <w:p>
       <w:r>
         <w:lastRenderedPageBreak/>
-        <w:t xml:space="preserve"> Vyhodnocování poruch AC spočívá v hlídání síťového napětí. V případě, že dojde ke ztrátě napětí modul vyhlásí poruchu. Aby nedocházelo k aktivaci poruchového signálu při každém výpadku jističe, je možné nastavit zpoždění aktivace poruchového signálu. [2]</w:t>
-      </w:r>
-    </w:p>
-    <w:p>
-      <w:r>
-        <w:t>Při vyhodnocování poruchy akumulátoru je potřeba aby porucha byla řešena dříve, než dojde k poklesu napětí pod 10 V a dojde k odstavení systému. Z tohoto důvodu dojde k vyhlášení poruchy při poklesu napětí akumulátoru pod 11,5 V. [2]</w:t>
+        <w:t xml:space="preserve"> Vyhodnocování poruch AC spočívá v hlídání síťového napětí. V případě, že dojde ke ztrátě napětí modul vyhlásí poruchu. Aby nedocházelo k aktivaci poruchového signálu při každém výpadku jističe, je možné nastavit zpoždění aktivace poruchového signálu. [</w:t>
+      </w:r>
+      <w:r>
+        <w:t>6</w:t>
+      </w:r>
+      <w:r>
+        <w:t>]</w:t>
+      </w:r>
+    </w:p>
+    <w:p>
+      <w:r>
+        <w:t>Při vyhodnocování poruchy akumulátoru je potřeba aby porucha byla řešena dříve, než dojde k poklesu napětí pod 10 V a dojde k odstavení systému. Z tohoto důvodu dojde k vyhlášení poruchy při poklesu napětí akumulátoru pod 11,5 V. [</w:t>
+      </w:r>
+      <w:r>
+        <w:t>6</w:t>
+      </w:r>
+      <w:r>
+        <w:t>]</w:t>
       </w:r>
     </w:p>
     <w:p>
@@ -5626,7 +6626,13 @@
       </w:r>
       <w:proofErr w:type="spellEnd"/>
       <w:r>
-        <w:t xml:space="preserve"> je možné tuto funkci zakázat. [2]</w:t>
+        <w:t xml:space="preserve"> je možné tuto funkci zakázat. [</w:t>
+      </w:r>
+      <w:r>
+        <w:t>6</w:t>
+      </w:r>
+      <w:r>
+        <w:t>]</w:t>
       </w:r>
     </w:p>
     <w:p>
@@ -5655,7 +6661,7 @@
                     </pic:cNvPicPr>
                   </pic:nvPicPr>
                   <pic:blipFill>
-                    <a:blip r:embed="rId22">
+                    <a:blip r:embed="rId23">
                       <a:extLst>
                         <a:ext uri="{28A0092B-C50C-407E-A947-70E740481C1C}">
                           <a14:useLocalDpi xmlns:a14="http://schemas.microsoft.com/office/drawing/2010/main" val="0"/>
@@ -5758,7 +6764,21 @@
           <w:color w:val="000000" w:themeColor="text1"/>
           <w:lang w:val="en-US"/>
         </w:rPr>
-        <w:t>[3]</w:t>
+        <w:t>[</w:t>
+      </w:r>
+      <w:r>
+        <w:rPr>
+          <w:color w:val="000000" w:themeColor="text1"/>
+          <w:lang w:val="en-US"/>
+        </w:rPr>
+        <w:t>7</w:t>
+      </w:r>
+      <w:r>
+        <w:rPr>
+          <w:color w:val="000000" w:themeColor="text1"/>
+          <w:lang w:val="en-US"/>
+        </w:rPr>
+        <w:t>]</w:t>
       </w:r>
       <w:bookmarkEnd w:id="22"/>
     </w:p>
@@ -5865,7 +6885,13 @@
         <w:t xml:space="preserve">. </w:t>
       </w:r>
       <w:r>
-        <w:t>[3]</w:t>
+        <w:t>[</w:t>
+      </w:r>
+      <w:r>
+        <w:t>7</w:t>
+      </w:r>
+      <w:r>
+        <w:t>]</w:t>
       </w:r>
     </w:p>
     <w:p>
@@ -5883,150 +6909,6 @@
             <wp:extent cx="4595854" cy="4558020"/>
             <wp:effectExtent l="0" t="0" r="0" b="0"/>
             <wp:docPr id="1" name="Obrázek 1"/>
-            <wp:cNvGraphicFramePr>
-              <a:graphicFrameLocks xmlns:a="http://schemas.openxmlformats.org/drawingml/2006/main" noChangeAspect="1"/>
-            </wp:cNvGraphicFramePr>
-            <a:graphic xmlns:a="http://schemas.openxmlformats.org/drawingml/2006/main">
-              <a:graphicData uri="http://schemas.openxmlformats.org/drawingml/2006/picture">
-                <pic:pic xmlns:pic="http://schemas.openxmlformats.org/drawingml/2006/picture">
-                  <pic:nvPicPr>
-                    <pic:cNvPr id="1" name=""/>
-                    <pic:cNvPicPr/>
-                  </pic:nvPicPr>
-                  <pic:blipFill>
-                    <a:blip r:embed="rId23"/>
-                    <a:stretch>
-                      <a:fillRect/>
-                    </a:stretch>
-                  </pic:blipFill>
-                  <pic:spPr>
-                    <a:xfrm>
-                      <a:off x="0" y="0"/>
-                      <a:ext cx="4636690" cy="4598520"/>
-                    </a:xfrm>
-                    <a:prstGeom prst="rect">
-                      <a:avLst/>
-                    </a:prstGeom>
-                  </pic:spPr>
-                </pic:pic>
-              </a:graphicData>
-            </a:graphic>
-          </wp:inline>
-        </w:drawing>
-      </w:r>
-    </w:p>
-    <w:p>
-      <w:pPr>
-        <w:pStyle w:val="Titulek"/>
-        <w:spacing w:before="0"/>
-        <w:jc w:val="center"/>
-        <w:rPr>
-          <w:i w:val="0"/>
-          <w:iCs w:val="0"/>
-          <w:color w:val="000000" w:themeColor="text1"/>
-          <w:sz w:val="22"/>
-          <w:szCs w:val="22"/>
-        </w:rPr>
-      </w:pPr>
-      <w:bookmarkStart w:id="23" w:name="_Toc62572353"/>
-      <w:r>
-        <w:rPr>
-          <w:i w:val="0"/>
-          <w:iCs w:val="0"/>
-          <w:color w:val="000000" w:themeColor="text1"/>
-          <w:sz w:val="22"/>
-          <w:szCs w:val="22"/>
-        </w:rPr>
-        <w:t xml:space="preserve">Obrázek </w:t>
-      </w:r>
-      <w:r>
-        <w:rPr>
-          <w:i w:val="0"/>
-          <w:iCs w:val="0"/>
-          <w:color w:val="000000" w:themeColor="text1"/>
-          <w:sz w:val="22"/>
-          <w:szCs w:val="22"/>
-        </w:rPr>
-        <w:fldChar w:fldCharType="begin"/>
-      </w:r>
-      <w:r>
-        <w:rPr>
-          <w:i w:val="0"/>
-          <w:iCs w:val="0"/>
-          <w:color w:val="000000" w:themeColor="text1"/>
-          <w:sz w:val="22"/>
-          <w:szCs w:val="22"/>
-        </w:rPr>
-        <w:instrText xml:space="preserve"> SEQ Obrázek \* ARABIC </w:instrText>
-      </w:r>
-      <w:r>
-        <w:rPr>
-          <w:i w:val="0"/>
-          <w:iCs w:val="0"/>
-          <w:color w:val="000000" w:themeColor="text1"/>
-          <w:sz w:val="22"/>
-          <w:szCs w:val="22"/>
-        </w:rPr>
-        <w:fldChar w:fldCharType="separate"/>
-      </w:r>
-      <w:r>
-        <w:rPr>
-          <w:i w:val="0"/>
-          <w:iCs w:val="0"/>
-          <w:noProof/>
-          <w:color w:val="000000" w:themeColor="text1"/>
-          <w:sz w:val="22"/>
-          <w:szCs w:val="22"/>
-        </w:rPr>
-        <w:t>8</w:t>
-      </w:r>
-      <w:r>
-        <w:rPr>
-          <w:i w:val="0"/>
-          <w:iCs w:val="0"/>
-          <w:color w:val="000000" w:themeColor="text1"/>
-          <w:sz w:val="22"/>
-          <w:szCs w:val="22"/>
-        </w:rPr>
-        <w:fldChar w:fldCharType="end"/>
-      </w:r>
-      <w:r>
-        <w:rPr>
-          <w:i w:val="0"/>
-          <w:iCs w:val="0"/>
-          <w:color w:val="000000" w:themeColor="text1"/>
-          <w:sz w:val="22"/>
-          <w:szCs w:val="22"/>
-        </w:rPr>
-        <w:t xml:space="preserve"> - Systém dálkové kontroly parametrů zdrojů Pulsar PSBEN</w:t>
-      </w:r>
-      <w:r>
-        <w:rPr>
-          <w:i w:val="0"/>
-          <w:iCs w:val="0"/>
-          <w:noProof/>
-          <w:color w:val="000000" w:themeColor="text1"/>
-          <w:sz w:val="22"/>
-          <w:szCs w:val="22"/>
-        </w:rPr>
-        <w:t xml:space="preserve"> [3]</w:t>
-      </w:r>
-      <w:bookmarkEnd w:id="23"/>
-    </w:p>
-    <w:p>
-      <w:pPr>
-        <w:keepNext/>
-        <w:jc w:val="center"/>
-      </w:pPr>
-      <w:r>
-        <w:rPr>
-          <w:noProof/>
-        </w:rPr>
-        <w:drawing>
-          <wp:inline distT="0" distB="0" distL="0" distR="0" wp14:anchorId="1B8B0F19" wp14:editId="24CD9997">
-            <wp:extent cx="4174435" cy="3346225"/>
-            <wp:effectExtent l="0" t="0" r="0" b="6985"/>
-            <wp:docPr id="2" name="Obrázek 2"/>
             <wp:cNvGraphicFramePr>
               <a:graphicFrameLocks xmlns:a="http://schemas.openxmlformats.org/drawingml/2006/main" noChangeAspect="1"/>
             </wp:cNvGraphicFramePr>
@@ -6046,6 +6928,172 @@
                   <pic:spPr>
                     <a:xfrm>
                       <a:off x="0" y="0"/>
+                      <a:ext cx="4636690" cy="4598520"/>
+                    </a:xfrm>
+                    <a:prstGeom prst="rect">
+                      <a:avLst/>
+                    </a:prstGeom>
+                  </pic:spPr>
+                </pic:pic>
+              </a:graphicData>
+            </a:graphic>
+          </wp:inline>
+        </w:drawing>
+      </w:r>
+    </w:p>
+    <w:p>
+      <w:pPr>
+        <w:pStyle w:val="Titulek"/>
+        <w:spacing w:before="0"/>
+        <w:jc w:val="center"/>
+        <w:rPr>
+          <w:i w:val="0"/>
+          <w:iCs w:val="0"/>
+          <w:color w:val="000000" w:themeColor="text1"/>
+          <w:sz w:val="22"/>
+          <w:szCs w:val="22"/>
+        </w:rPr>
+      </w:pPr>
+      <w:bookmarkStart w:id="23" w:name="_Toc62572353"/>
+      <w:r>
+        <w:rPr>
+          <w:i w:val="0"/>
+          <w:iCs w:val="0"/>
+          <w:color w:val="000000" w:themeColor="text1"/>
+          <w:sz w:val="22"/>
+          <w:szCs w:val="22"/>
+        </w:rPr>
+        <w:t xml:space="preserve">Obrázek </w:t>
+      </w:r>
+      <w:r>
+        <w:rPr>
+          <w:i w:val="0"/>
+          <w:iCs w:val="0"/>
+          <w:color w:val="000000" w:themeColor="text1"/>
+          <w:sz w:val="22"/>
+          <w:szCs w:val="22"/>
+        </w:rPr>
+        <w:fldChar w:fldCharType="begin"/>
+      </w:r>
+      <w:r>
+        <w:rPr>
+          <w:i w:val="0"/>
+          <w:iCs w:val="0"/>
+          <w:color w:val="000000" w:themeColor="text1"/>
+          <w:sz w:val="22"/>
+          <w:szCs w:val="22"/>
+        </w:rPr>
+        <w:instrText xml:space="preserve"> SEQ Obrázek \* ARABIC </w:instrText>
+      </w:r>
+      <w:r>
+        <w:rPr>
+          <w:i w:val="0"/>
+          <w:iCs w:val="0"/>
+          <w:color w:val="000000" w:themeColor="text1"/>
+          <w:sz w:val="22"/>
+          <w:szCs w:val="22"/>
+        </w:rPr>
+        <w:fldChar w:fldCharType="separate"/>
+      </w:r>
+      <w:r>
+        <w:rPr>
+          <w:i w:val="0"/>
+          <w:iCs w:val="0"/>
+          <w:noProof/>
+          <w:color w:val="000000" w:themeColor="text1"/>
+          <w:sz w:val="22"/>
+          <w:szCs w:val="22"/>
+        </w:rPr>
+        <w:t>8</w:t>
+      </w:r>
+      <w:r>
+        <w:rPr>
+          <w:i w:val="0"/>
+          <w:iCs w:val="0"/>
+          <w:color w:val="000000" w:themeColor="text1"/>
+          <w:sz w:val="22"/>
+          <w:szCs w:val="22"/>
+        </w:rPr>
+        <w:fldChar w:fldCharType="end"/>
+      </w:r>
+      <w:r>
+        <w:rPr>
+          <w:i w:val="0"/>
+          <w:iCs w:val="0"/>
+          <w:color w:val="000000" w:themeColor="text1"/>
+          <w:sz w:val="22"/>
+          <w:szCs w:val="22"/>
+        </w:rPr>
+        <w:t xml:space="preserve"> - Systém dálkové kontroly parametrů zdrojů Pulsar PSBEN</w:t>
+      </w:r>
+      <w:r>
+        <w:rPr>
+          <w:i w:val="0"/>
+          <w:iCs w:val="0"/>
+          <w:noProof/>
+          <w:color w:val="000000" w:themeColor="text1"/>
+          <w:sz w:val="22"/>
+          <w:szCs w:val="22"/>
+        </w:rPr>
+        <w:t xml:space="preserve"> [</w:t>
+      </w:r>
+      <w:r>
+        <w:rPr>
+          <w:i w:val="0"/>
+          <w:iCs w:val="0"/>
+          <w:noProof/>
+          <w:color w:val="000000" w:themeColor="text1"/>
+          <w:sz w:val="22"/>
+          <w:szCs w:val="22"/>
+        </w:rPr>
+        <w:t>7</w:t>
+      </w:r>
+      <w:r>
+        <w:rPr>
+          <w:i w:val="0"/>
+          <w:iCs w:val="0"/>
+          <w:noProof/>
+          <w:color w:val="000000" w:themeColor="text1"/>
+          <w:sz w:val="22"/>
+          <w:szCs w:val="22"/>
+        </w:rPr>
+        <w:t>]</w:t>
+      </w:r>
+      <w:bookmarkEnd w:id="23"/>
+    </w:p>
+    <w:p>
+      <w:pPr>
+        <w:keepNext/>
+        <w:jc w:val="center"/>
+      </w:pPr>
+      <w:r>
+        <w:rPr>
+          <w:noProof/>
+        </w:rPr>
+        <w:drawing>
+          <wp:inline distT="0" distB="0" distL="0" distR="0" wp14:anchorId="1B8B0F19" wp14:editId="24CD9997">
+            <wp:extent cx="4174435" cy="3346225"/>
+            <wp:effectExtent l="0" t="0" r="0" b="6985"/>
+            <wp:docPr id="2" name="Obrázek 2"/>
+            <wp:cNvGraphicFramePr>
+              <a:graphicFrameLocks xmlns:a="http://schemas.openxmlformats.org/drawingml/2006/main" noChangeAspect="1"/>
+            </wp:cNvGraphicFramePr>
+            <a:graphic xmlns:a="http://schemas.openxmlformats.org/drawingml/2006/main">
+              <a:graphicData uri="http://schemas.openxmlformats.org/drawingml/2006/picture">
+                <pic:pic xmlns:pic="http://schemas.openxmlformats.org/drawingml/2006/picture">
+                  <pic:nvPicPr>
+                    <pic:cNvPr id="1" name=""/>
+                    <pic:cNvPicPr/>
+                  </pic:nvPicPr>
+                  <pic:blipFill>
+                    <a:blip r:embed="rId25"/>
+                    <a:stretch>
+                      <a:fillRect/>
+                    </a:stretch>
+                  </pic:blipFill>
+                  <pic:spPr>
+                    <a:xfrm>
+                      <a:off x="0" y="0"/>
                       <a:ext cx="4220891" cy="3383464"/>
                     </a:xfrm>
                     <a:prstGeom prst="rect">
@@ -6196,7 +7244,29 @@
           <w:szCs w:val="22"/>
           <w:lang w:val="en-US"/>
         </w:rPr>
-        <w:t>[3]</w:t>
+        <w:t>[</w:t>
+      </w:r>
+      <w:r>
+        <w:rPr>
+          <w:i w:val="0"/>
+          <w:iCs w:val="0"/>
+          <w:color w:val="000000" w:themeColor="text1"/>
+          <w:sz w:val="22"/>
+          <w:szCs w:val="22"/>
+          <w:lang w:val="en-US"/>
+        </w:rPr>
+        <w:t>7</w:t>
+      </w:r>
+      <w:r>
+        <w:rPr>
+          <w:i w:val="0"/>
+          <w:iCs w:val="0"/>
+          <w:color w:val="000000" w:themeColor="text1"/>
+          <w:sz w:val="22"/>
+          <w:szCs w:val="22"/>
+          <w:lang w:val="en-US"/>
+        </w:rPr>
+        <w:t>]</w:t>
       </w:r>
       <w:bookmarkEnd w:id="24"/>
       <w:r>
@@ -6552,10 +7622,14 @@
           <w:rFonts w:eastAsia="Times New Roman" w:cs="Times New Roman"/>
           <w:sz w:val="24"/>
           <w:szCs w:val="24"/>
+          <w:lang w:val="en-US"/>
         </w:rPr>
       </w:pPr>
       <w:bookmarkStart w:id="28" w:name="_Toc5521170"/>
       <w:r>
+        <w:rPr>
+          <w:lang w:val="en-US"/>
+        </w:rPr>
         <w:t>[1]</w:t>
       </w:r>
       <w:r>
@@ -6566,10 +7640,30 @@
           <w:rFonts w:eastAsia="Times New Roman" w:cs="Times New Roman"/>
           <w:sz w:val="24"/>
           <w:szCs w:val="24"/>
-        </w:rPr>
-        <w:t xml:space="preserve">Zdroje napájení AC-DC. </w:t>
+          <w:lang w:val="en-US"/>
+        </w:rPr>
+        <w:t xml:space="preserve">ZELINOVÁ, </w:t>
       </w:r>
       <w:proofErr w:type="spellStart"/>
+      <w:r>
+        <w:rPr>
+          <w:rFonts w:eastAsia="Times New Roman" w:cs="Times New Roman"/>
+          <w:sz w:val="24"/>
+          <w:szCs w:val="24"/>
+          <w:lang w:val="en-US"/>
+        </w:rPr>
+        <w:t>Lenka</w:t>
+      </w:r>
+      <w:proofErr w:type="spellEnd"/>
+      <w:r>
+        <w:rPr>
+          <w:rFonts w:eastAsia="Times New Roman" w:cs="Times New Roman"/>
+          <w:sz w:val="24"/>
+          <w:szCs w:val="24"/>
+          <w:lang w:val="en-US"/>
+        </w:rPr>
+        <w:t xml:space="preserve">. </w:t>
+      </w:r>
       <w:r>
         <w:rPr>
           <w:rFonts w:eastAsia="Times New Roman" w:cs="Times New Roman"/>
@@ -6577,19 +7671,938 @@
           <w:iCs/>
           <w:sz w:val="24"/>
           <w:szCs w:val="24"/>
-        </w:rPr>
-        <w:t>Meanwell</w:t>
-      </w:r>
-      <w:proofErr w:type="spellEnd"/>
+          <w:lang w:val="en-US"/>
+        </w:rPr>
+        <w:t>LABORATORNÍ ZDROJ S VYSOKOU ÚČINNOSTÍ</w:t>
+      </w:r>
       <w:r>
         <w:rPr>
           <w:rFonts w:eastAsia="Times New Roman" w:cs="Times New Roman"/>
           <w:sz w:val="24"/>
           <w:szCs w:val="24"/>
+          <w:lang w:val="en-US"/>
+        </w:rPr>
+        <w:t xml:space="preserve">. Brno, 2011. </w:t>
+      </w:r>
+      <w:proofErr w:type="spellStart"/>
+      <w:r>
+        <w:rPr>
+          <w:rFonts w:eastAsia="Times New Roman" w:cs="Times New Roman"/>
+          <w:sz w:val="24"/>
+          <w:szCs w:val="24"/>
+          <w:lang w:val="en-US"/>
+        </w:rPr>
+        <w:t>Bakalářská</w:t>
+      </w:r>
+      <w:proofErr w:type="spellEnd"/>
+      <w:r>
+        <w:rPr>
+          <w:rFonts w:eastAsia="Times New Roman" w:cs="Times New Roman"/>
+          <w:sz w:val="24"/>
+          <w:szCs w:val="24"/>
+          <w:lang w:val="en-US"/>
+        </w:rPr>
+        <w:t xml:space="preserve"> </w:t>
+      </w:r>
+      <w:proofErr w:type="spellStart"/>
+      <w:r>
+        <w:rPr>
+          <w:rFonts w:eastAsia="Times New Roman" w:cs="Times New Roman"/>
+          <w:sz w:val="24"/>
+          <w:szCs w:val="24"/>
+          <w:lang w:val="en-US"/>
+        </w:rPr>
+        <w:t>práce</w:t>
+      </w:r>
+      <w:proofErr w:type="spellEnd"/>
+      <w:r>
+        <w:rPr>
+          <w:rFonts w:eastAsia="Times New Roman" w:cs="Times New Roman"/>
+          <w:sz w:val="24"/>
+          <w:szCs w:val="24"/>
+          <w:lang w:val="en-US"/>
+        </w:rPr>
+        <w:t xml:space="preserve">. </w:t>
+      </w:r>
+      <w:proofErr w:type="spellStart"/>
+      <w:r>
+        <w:rPr>
+          <w:rFonts w:eastAsia="Times New Roman" w:cs="Times New Roman"/>
+          <w:sz w:val="24"/>
+          <w:szCs w:val="24"/>
+          <w:lang w:val="en-US"/>
+        </w:rPr>
+        <w:t>V</w:t>
+      </w:r>
+      <w:r>
+        <w:rPr>
+          <w:rFonts w:eastAsia="Times New Roman" w:cs="Times New Roman"/>
+          <w:sz w:val="24"/>
+          <w:szCs w:val="24"/>
+          <w:lang w:val="en-US"/>
+        </w:rPr>
+        <w:t>ysoké</w:t>
+      </w:r>
+      <w:proofErr w:type="spellEnd"/>
+      <w:r>
+        <w:rPr>
+          <w:rFonts w:eastAsia="Times New Roman" w:cs="Times New Roman"/>
+          <w:sz w:val="24"/>
+          <w:szCs w:val="24"/>
+          <w:lang w:val="en-US"/>
+        </w:rPr>
+        <w:t xml:space="preserve"> </w:t>
+      </w:r>
+      <w:proofErr w:type="spellStart"/>
+      <w:r>
+        <w:rPr>
+          <w:rFonts w:eastAsia="Times New Roman" w:cs="Times New Roman"/>
+          <w:sz w:val="24"/>
+          <w:szCs w:val="24"/>
+          <w:lang w:val="en-US"/>
+        </w:rPr>
+        <w:t>učení</w:t>
+      </w:r>
+      <w:proofErr w:type="spellEnd"/>
+      <w:r>
+        <w:rPr>
+          <w:rFonts w:eastAsia="Times New Roman" w:cs="Times New Roman"/>
+          <w:sz w:val="24"/>
+          <w:szCs w:val="24"/>
+          <w:lang w:val="en-US"/>
+        </w:rPr>
+        <w:t xml:space="preserve"> </w:t>
+      </w:r>
+      <w:proofErr w:type="spellStart"/>
+      <w:r>
+        <w:rPr>
+          <w:rFonts w:eastAsia="Times New Roman" w:cs="Times New Roman"/>
+          <w:sz w:val="24"/>
+          <w:szCs w:val="24"/>
+          <w:lang w:val="en-US"/>
+        </w:rPr>
+        <w:t>technické</w:t>
+      </w:r>
+      <w:proofErr w:type="spellEnd"/>
+      <w:r>
+        <w:rPr>
+          <w:rFonts w:eastAsia="Times New Roman" w:cs="Times New Roman"/>
+          <w:sz w:val="24"/>
+          <w:szCs w:val="24"/>
+          <w:lang w:val="en-US"/>
+        </w:rPr>
+        <w:t xml:space="preserve"> v</w:t>
+      </w:r>
+      <w:r>
+        <w:rPr>
+          <w:rFonts w:eastAsia="Times New Roman" w:cs="Times New Roman"/>
+          <w:sz w:val="24"/>
+          <w:szCs w:val="24"/>
+          <w:lang w:val="en-US"/>
+        </w:rPr>
+        <w:t xml:space="preserve"> </w:t>
+      </w:r>
+      <w:proofErr w:type="spellStart"/>
+      <w:r>
+        <w:rPr>
+          <w:rFonts w:eastAsia="Times New Roman" w:cs="Times New Roman"/>
+          <w:sz w:val="24"/>
+          <w:szCs w:val="24"/>
+          <w:lang w:val="en-US"/>
+        </w:rPr>
+        <w:t>B</w:t>
+      </w:r>
+      <w:r>
+        <w:rPr>
+          <w:rFonts w:eastAsia="Times New Roman" w:cs="Times New Roman"/>
+          <w:sz w:val="24"/>
+          <w:szCs w:val="24"/>
+          <w:lang w:val="en-US"/>
+        </w:rPr>
+        <w:t>rně</w:t>
+      </w:r>
+      <w:proofErr w:type="spellEnd"/>
+      <w:r>
+        <w:rPr>
+          <w:rFonts w:eastAsia="Times New Roman" w:cs="Times New Roman"/>
+          <w:sz w:val="24"/>
+          <w:szCs w:val="24"/>
+          <w:lang w:val="en-US"/>
+        </w:rPr>
+        <w:t>.</w:t>
+      </w:r>
+    </w:p>
+    <w:p>
+      <w:pPr>
+        <w:ind w:left="680" w:hanging="680"/>
+        <w:jc w:val="left"/>
+        <w:rPr>
+          <w:rFonts w:eastAsia="Times New Roman" w:cs="Times New Roman"/>
+          <w:sz w:val="24"/>
+          <w:szCs w:val="24"/>
+          <w:lang w:val="en-US"/>
+        </w:rPr>
+      </w:pPr>
+      <w:r>
+        <w:rPr>
+          <w:rFonts w:eastAsia="Times New Roman" w:cs="Times New Roman"/>
+          <w:sz w:val="24"/>
+          <w:szCs w:val="24"/>
+          <w:lang w:val="en-US"/>
+        </w:rPr>
+        <w:t>[2]</w:t>
+      </w:r>
+      <w:r>
+        <w:rPr>
+          <w:rFonts w:eastAsia="Times New Roman" w:cs="Times New Roman"/>
+          <w:sz w:val="24"/>
+          <w:szCs w:val="24"/>
+          <w:lang w:val="en-US"/>
+        </w:rPr>
+        <w:tab/>
+      </w:r>
+      <w:r>
+        <w:rPr>
+          <w:rFonts w:eastAsia="Times New Roman" w:cs="Times New Roman"/>
+          <w:sz w:val="24"/>
+          <w:szCs w:val="24"/>
+          <w:lang w:val="en-US"/>
+        </w:rPr>
+        <w:t xml:space="preserve">MADRON, Martin. </w:t>
+      </w:r>
+      <w:r>
+        <w:rPr>
+          <w:rFonts w:eastAsia="Times New Roman" w:cs="Times New Roman"/>
+          <w:i/>
+          <w:iCs/>
+          <w:sz w:val="24"/>
+          <w:szCs w:val="24"/>
+          <w:lang w:val="en-US"/>
+        </w:rPr>
+        <w:t>NAPÁJECÍ ZDROJ S DIGITÁLNÍM ŘÍZENÍM</w:t>
+      </w:r>
+      <w:r>
+        <w:rPr>
+          <w:rFonts w:eastAsia="Times New Roman" w:cs="Times New Roman"/>
+          <w:sz w:val="24"/>
+          <w:szCs w:val="24"/>
+          <w:lang w:val="en-US"/>
+        </w:rPr>
+        <w:t xml:space="preserve">. Brno, 2011. </w:t>
+      </w:r>
+      <w:proofErr w:type="spellStart"/>
+      <w:r>
+        <w:rPr>
+          <w:rFonts w:eastAsia="Times New Roman" w:cs="Times New Roman"/>
+          <w:sz w:val="24"/>
+          <w:szCs w:val="24"/>
+          <w:lang w:val="en-US"/>
+        </w:rPr>
+        <w:t>Bakalářská</w:t>
+      </w:r>
+      <w:proofErr w:type="spellEnd"/>
+      <w:r>
+        <w:rPr>
+          <w:rFonts w:eastAsia="Times New Roman" w:cs="Times New Roman"/>
+          <w:sz w:val="24"/>
+          <w:szCs w:val="24"/>
+          <w:lang w:val="en-US"/>
+        </w:rPr>
+        <w:t xml:space="preserve"> </w:t>
+      </w:r>
+      <w:proofErr w:type="spellStart"/>
+      <w:r>
+        <w:rPr>
+          <w:rFonts w:eastAsia="Times New Roman" w:cs="Times New Roman"/>
+          <w:sz w:val="24"/>
+          <w:szCs w:val="24"/>
+          <w:lang w:val="en-US"/>
+        </w:rPr>
+        <w:t>práce</w:t>
+      </w:r>
+      <w:proofErr w:type="spellEnd"/>
+      <w:r>
+        <w:rPr>
+          <w:rFonts w:eastAsia="Times New Roman" w:cs="Times New Roman"/>
+          <w:sz w:val="24"/>
+          <w:szCs w:val="24"/>
+          <w:lang w:val="en-US"/>
+        </w:rPr>
+        <w:t xml:space="preserve">. </w:t>
+      </w:r>
+      <w:proofErr w:type="spellStart"/>
+      <w:r>
+        <w:rPr>
+          <w:rFonts w:eastAsia="Times New Roman" w:cs="Times New Roman"/>
+          <w:sz w:val="24"/>
+          <w:szCs w:val="24"/>
+          <w:lang w:val="en-US"/>
+        </w:rPr>
+        <w:t>V</w:t>
+      </w:r>
+      <w:r>
+        <w:rPr>
+          <w:rFonts w:eastAsia="Times New Roman" w:cs="Times New Roman"/>
+          <w:sz w:val="24"/>
+          <w:szCs w:val="24"/>
+          <w:lang w:val="en-US"/>
+        </w:rPr>
+        <w:t>ysoké</w:t>
+      </w:r>
+      <w:proofErr w:type="spellEnd"/>
+      <w:r>
+        <w:rPr>
+          <w:rFonts w:eastAsia="Times New Roman" w:cs="Times New Roman"/>
+          <w:sz w:val="24"/>
+          <w:szCs w:val="24"/>
+          <w:lang w:val="en-US"/>
+        </w:rPr>
+        <w:t xml:space="preserve"> </w:t>
+      </w:r>
+      <w:proofErr w:type="spellStart"/>
+      <w:r>
+        <w:rPr>
+          <w:rFonts w:eastAsia="Times New Roman" w:cs="Times New Roman"/>
+          <w:sz w:val="24"/>
+          <w:szCs w:val="24"/>
+          <w:lang w:val="en-US"/>
+        </w:rPr>
+        <w:t>učení</w:t>
+      </w:r>
+      <w:proofErr w:type="spellEnd"/>
+      <w:r>
+        <w:rPr>
+          <w:rFonts w:eastAsia="Times New Roman" w:cs="Times New Roman"/>
+          <w:sz w:val="24"/>
+          <w:szCs w:val="24"/>
+          <w:lang w:val="en-US"/>
+        </w:rPr>
+        <w:t xml:space="preserve"> </w:t>
+      </w:r>
+      <w:proofErr w:type="spellStart"/>
+      <w:r>
+        <w:rPr>
+          <w:rFonts w:eastAsia="Times New Roman" w:cs="Times New Roman"/>
+          <w:sz w:val="24"/>
+          <w:szCs w:val="24"/>
+          <w:lang w:val="en-US"/>
+        </w:rPr>
+        <w:t>technické</w:t>
+      </w:r>
+      <w:proofErr w:type="spellEnd"/>
+      <w:r>
+        <w:rPr>
+          <w:rFonts w:eastAsia="Times New Roman" w:cs="Times New Roman"/>
+          <w:sz w:val="24"/>
+          <w:szCs w:val="24"/>
+          <w:lang w:val="en-US"/>
+        </w:rPr>
+        <w:t xml:space="preserve"> v</w:t>
+      </w:r>
+      <w:r>
+        <w:rPr>
+          <w:rFonts w:eastAsia="Times New Roman" w:cs="Times New Roman"/>
+          <w:sz w:val="24"/>
+          <w:szCs w:val="24"/>
+          <w:lang w:val="en-US"/>
+        </w:rPr>
+        <w:t xml:space="preserve"> </w:t>
+      </w:r>
+      <w:proofErr w:type="spellStart"/>
+      <w:r>
+        <w:rPr>
+          <w:rFonts w:eastAsia="Times New Roman" w:cs="Times New Roman"/>
+          <w:sz w:val="24"/>
+          <w:szCs w:val="24"/>
+          <w:lang w:val="en-US"/>
+        </w:rPr>
+        <w:t>B</w:t>
+      </w:r>
+      <w:r>
+        <w:rPr>
+          <w:rFonts w:eastAsia="Times New Roman" w:cs="Times New Roman"/>
+          <w:sz w:val="24"/>
+          <w:szCs w:val="24"/>
+          <w:lang w:val="en-US"/>
+        </w:rPr>
+        <w:t>rně</w:t>
+      </w:r>
+      <w:proofErr w:type="spellEnd"/>
+      <w:r>
+        <w:rPr>
+          <w:rFonts w:eastAsia="Times New Roman" w:cs="Times New Roman"/>
+          <w:sz w:val="24"/>
+          <w:szCs w:val="24"/>
+          <w:lang w:val="en-US"/>
+        </w:rPr>
+        <w:t>.</w:t>
+      </w:r>
+    </w:p>
+    <w:p>
+      <w:pPr>
+        <w:spacing w:before="0" w:after="0" w:line="240" w:lineRule="auto"/>
+        <w:ind w:left="680" w:hanging="680"/>
+        <w:jc w:val="left"/>
+        <w:rPr>
+          <w:rFonts w:eastAsia="Times New Roman" w:cs="Times New Roman"/>
+          <w:sz w:val="24"/>
+          <w:szCs w:val="24"/>
+          <w:lang w:val="en-US"/>
+        </w:rPr>
+      </w:pPr>
+      <w:r>
+        <w:rPr>
+          <w:rFonts w:eastAsia="Times New Roman" w:cs="Times New Roman"/>
+          <w:sz w:val="24"/>
+          <w:szCs w:val="24"/>
+          <w:lang w:val="en-US"/>
+        </w:rPr>
+        <w:t>[3]</w:t>
+      </w:r>
+      <w:r>
+        <w:rPr>
+          <w:rFonts w:eastAsia="Times New Roman" w:cs="Times New Roman"/>
+          <w:sz w:val="24"/>
+          <w:szCs w:val="24"/>
+          <w:lang w:val="en-US"/>
+        </w:rPr>
+        <w:tab/>
+      </w:r>
+      <w:r>
+        <w:rPr>
+          <w:rFonts w:eastAsia="Times New Roman" w:cs="Times New Roman"/>
+          <w:sz w:val="24"/>
+          <w:szCs w:val="24"/>
+          <w:lang w:val="en-US"/>
+        </w:rPr>
+        <w:t xml:space="preserve">DŘÍNOSVKÝ, </w:t>
+      </w:r>
+      <w:proofErr w:type="spellStart"/>
+      <w:r>
+        <w:rPr>
+          <w:rFonts w:eastAsia="Times New Roman" w:cs="Times New Roman"/>
+          <w:sz w:val="24"/>
+          <w:szCs w:val="24"/>
+          <w:lang w:val="en-US"/>
+        </w:rPr>
+        <w:t>Jiří</w:t>
+      </w:r>
+      <w:proofErr w:type="spellEnd"/>
+      <w:r>
+        <w:rPr>
+          <w:rFonts w:eastAsia="Times New Roman" w:cs="Times New Roman"/>
+          <w:sz w:val="24"/>
+          <w:szCs w:val="24"/>
+          <w:lang w:val="en-US"/>
+        </w:rPr>
+        <w:t xml:space="preserve">, </w:t>
+      </w:r>
+      <w:proofErr w:type="spellStart"/>
+      <w:r>
+        <w:rPr>
+          <w:rFonts w:eastAsia="Times New Roman" w:cs="Times New Roman"/>
+          <w:sz w:val="24"/>
+          <w:szCs w:val="24"/>
+          <w:lang w:val="en-US"/>
+        </w:rPr>
+        <w:t>Tomáš</w:t>
+      </w:r>
+      <w:proofErr w:type="spellEnd"/>
+      <w:r>
+        <w:rPr>
+          <w:rFonts w:eastAsia="Times New Roman" w:cs="Times New Roman"/>
+          <w:sz w:val="24"/>
+          <w:szCs w:val="24"/>
+          <w:lang w:val="en-US"/>
+        </w:rPr>
+        <w:t xml:space="preserve"> FRÝZA, Václav RŮŽEK a </w:t>
+      </w:r>
+      <w:proofErr w:type="spellStart"/>
+      <w:r>
+        <w:rPr>
+          <w:rFonts w:eastAsia="Times New Roman" w:cs="Times New Roman"/>
+          <w:sz w:val="24"/>
+          <w:szCs w:val="24"/>
+          <w:lang w:val="en-US"/>
+        </w:rPr>
+        <w:t>Jiří</w:t>
+      </w:r>
+      <w:proofErr w:type="spellEnd"/>
+      <w:r>
+        <w:rPr>
+          <w:rFonts w:eastAsia="Times New Roman" w:cs="Times New Roman"/>
+          <w:sz w:val="24"/>
+          <w:szCs w:val="24"/>
+          <w:lang w:val="en-US"/>
+        </w:rPr>
+        <w:t xml:space="preserve"> ZACHAR. </w:t>
+      </w:r>
+      <w:r>
+        <w:rPr>
+          <w:rFonts w:eastAsia="Times New Roman" w:cs="Times New Roman"/>
+          <w:i/>
+          <w:iCs/>
+          <w:sz w:val="24"/>
+          <w:szCs w:val="24"/>
+          <w:lang w:val="en-US"/>
+        </w:rPr>
+        <w:t>ELEKTROMAGNETICKÁ KOMPATIBILITA</w:t>
+      </w:r>
+      <w:r>
+        <w:rPr>
+          <w:rFonts w:eastAsia="Times New Roman" w:cs="Times New Roman"/>
+          <w:sz w:val="24"/>
+          <w:szCs w:val="24"/>
+          <w:lang w:val="en-US"/>
+        </w:rPr>
+        <w:t>. Brno</w:t>
+      </w:r>
+      <w:r>
+        <w:rPr>
+          <w:rFonts w:eastAsia="Times New Roman" w:cs="Times New Roman"/>
+          <w:sz w:val="24"/>
+          <w:szCs w:val="24"/>
+          <w:lang w:val="en-US"/>
+        </w:rPr>
+        <w:t>, 2017</w:t>
+      </w:r>
+      <w:r>
+        <w:rPr>
+          <w:rFonts w:eastAsia="Times New Roman" w:cs="Times New Roman"/>
+          <w:sz w:val="24"/>
+          <w:szCs w:val="24"/>
+          <w:lang w:val="en-US"/>
+        </w:rPr>
+        <w:t xml:space="preserve"> V</w:t>
+      </w:r>
+      <w:proofErr w:type="spellStart"/>
+      <w:r>
+        <w:rPr>
+          <w:rFonts w:eastAsia="Times New Roman" w:cs="Times New Roman"/>
+          <w:sz w:val="24"/>
+          <w:szCs w:val="24"/>
+          <w:lang w:val="en-US"/>
+        </w:rPr>
+        <w:t>ysoké</w:t>
+      </w:r>
+      <w:proofErr w:type="spellEnd"/>
+      <w:r>
+        <w:rPr>
+          <w:rFonts w:eastAsia="Times New Roman" w:cs="Times New Roman"/>
+          <w:sz w:val="24"/>
+          <w:szCs w:val="24"/>
+          <w:lang w:val="en-US"/>
+        </w:rPr>
+        <w:t xml:space="preserve"> </w:t>
+      </w:r>
+      <w:proofErr w:type="spellStart"/>
+      <w:r>
+        <w:rPr>
+          <w:rFonts w:eastAsia="Times New Roman" w:cs="Times New Roman"/>
+          <w:sz w:val="24"/>
+          <w:szCs w:val="24"/>
+          <w:lang w:val="en-US"/>
+        </w:rPr>
+        <w:t>učení</w:t>
+      </w:r>
+      <w:proofErr w:type="spellEnd"/>
+      <w:r>
+        <w:rPr>
+          <w:rFonts w:eastAsia="Times New Roman" w:cs="Times New Roman"/>
+          <w:sz w:val="24"/>
+          <w:szCs w:val="24"/>
+          <w:lang w:val="en-US"/>
+        </w:rPr>
+        <w:t xml:space="preserve"> </w:t>
+      </w:r>
+      <w:proofErr w:type="spellStart"/>
+      <w:r>
+        <w:rPr>
+          <w:rFonts w:eastAsia="Times New Roman" w:cs="Times New Roman"/>
+          <w:sz w:val="24"/>
+          <w:szCs w:val="24"/>
+          <w:lang w:val="en-US"/>
+        </w:rPr>
+        <w:t>technické</w:t>
+      </w:r>
+      <w:proofErr w:type="spellEnd"/>
+      <w:r>
+        <w:rPr>
+          <w:rFonts w:eastAsia="Times New Roman" w:cs="Times New Roman"/>
+          <w:sz w:val="24"/>
+          <w:szCs w:val="24"/>
+          <w:lang w:val="en-US"/>
+        </w:rPr>
+        <w:t xml:space="preserve"> v </w:t>
+      </w:r>
+      <w:proofErr w:type="spellStart"/>
+      <w:r>
+        <w:rPr>
+          <w:rFonts w:eastAsia="Times New Roman" w:cs="Times New Roman"/>
+          <w:sz w:val="24"/>
+          <w:szCs w:val="24"/>
+          <w:lang w:val="en-US"/>
+        </w:rPr>
+        <w:t>Brně</w:t>
+      </w:r>
+      <w:proofErr w:type="spellEnd"/>
+      <w:r>
+        <w:rPr>
+          <w:rFonts w:eastAsia="Times New Roman" w:cs="Times New Roman"/>
+          <w:sz w:val="24"/>
+          <w:szCs w:val="24"/>
+          <w:lang w:val="en-US"/>
+        </w:rPr>
+        <w:t>.</w:t>
+      </w:r>
+    </w:p>
+    <w:p>
+      <w:pPr>
+        <w:ind w:left="680" w:hanging="680"/>
+        <w:jc w:val="left"/>
+        <w:rPr>
+          <w:rFonts w:eastAsia="Times New Roman" w:cs="Times New Roman"/>
+          <w:sz w:val="24"/>
+          <w:szCs w:val="24"/>
+          <w:lang w:val="en-US"/>
+        </w:rPr>
+      </w:pPr>
+      <w:r>
+        <w:rPr>
+          <w:rFonts w:eastAsia="Times New Roman" w:cs="Times New Roman"/>
+          <w:sz w:val="24"/>
+          <w:szCs w:val="24"/>
+          <w:lang w:val="en-US"/>
+        </w:rPr>
+        <w:t>[4]</w:t>
+      </w:r>
+      <w:r>
+        <w:rPr>
+          <w:rFonts w:eastAsia="Times New Roman" w:cs="Times New Roman"/>
+          <w:sz w:val="24"/>
+          <w:szCs w:val="24"/>
+          <w:lang w:val="en-US"/>
+        </w:rPr>
+        <w:tab/>
+      </w:r>
+      <w:r>
+        <w:rPr>
+          <w:rFonts w:eastAsia="Times New Roman" w:cs="Times New Roman"/>
+          <w:sz w:val="24"/>
+          <w:szCs w:val="24"/>
+          <w:lang w:val="en-US"/>
+        </w:rPr>
+        <w:t xml:space="preserve">STANĚK, Pavel. </w:t>
+      </w:r>
+      <w:proofErr w:type="spellStart"/>
+      <w:r>
+        <w:rPr>
+          <w:rFonts w:eastAsia="Times New Roman" w:cs="Times New Roman"/>
+          <w:i/>
+          <w:iCs/>
+          <w:sz w:val="24"/>
+          <w:szCs w:val="24"/>
+          <w:lang w:val="en-US"/>
+        </w:rPr>
+        <w:t>Návrh</w:t>
+      </w:r>
+      <w:proofErr w:type="spellEnd"/>
+      <w:r>
+        <w:rPr>
+          <w:rFonts w:eastAsia="Times New Roman" w:cs="Times New Roman"/>
+          <w:i/>
+          <w:iCs/>
+          <w:sz w:val="24"/>
+          <w:szCs w:val="24"/>
+          <w:lang w:val="en-US"/>
+        </w:rPr>
+        <w:t xml:space="preserve"> </w:t>
+      </w:r>
+      <w:proofErr w:type="spellStart"/>
+      <w:r>
+        <w:rPr>
+          <w:rFonts w:eastAsia="Times New Roman" w:cs="Times New Roman"/>
+          <w:i/>
+          <w:iCs/>
+          <w:sz w:val="24"/>
+          <w:szCs w:val="24"/>
+          <w:lang w:val="en-US"/>
+        </w:rPr>
+        <w:t>lineárního</w:t>
+      </w:r>
+      <w:proofErr w:type="spellEnd"/>
+      <w:r>
+        <w:rPr>
+          <w:rFonts w:eastAsia="Times New Roman" w:cs="Times New Roman"/>
+          <w:i/>
+          <w:iCs/>
+          <w:sz w:val="24"/>
+          <w:szCs w:val="24"/>
+          <w:lang w:val="en-US"/>
+        </w:rPr>
+        <w:t xml:space="preserve"> </w:t>
+      </w:r>
+      <w:proofErr w:type="spellStart"/>
+      <w:r>
+        <w:rPr>
+          <w:rFonts w:eastAsia="Times New Roman" w:cs="Times New Roman"/>
+          <w:i/>
+          <w:iCs/>
+          <w:sz w:val="24"/>
+          <w:szCs w:val="24"/>
+          <w:lang w:val="en-US"/>
+        </w:rPr>
+        <w:t>napájecího</w:t>
+      </w:r>
+      <w:proofErr w:type="spellEnd"/>
+      <w:r>
+        <w:rPr>
+          <w:rFonts w:eastAsia="Times New Roman" w:cs="Times New Roman"/>
+          <w:i/>
+          <w:iCs/>
+          <w:sz w:val="24"/>
+          <w:szCs w:val="24"/>
+          <w:lang w:val="en-US"/>
+        </w:rPr>
+        <w:t xml:space="preserve"> </w:t>
+      </w:r>
+      <w:proofErr w:type="spellStart"/>
+      <w:r>
+        <w:rPr>
+          <w:rFonts w:eastAsia="Times New Roman" w:cs="Times New Roman"/>
+          <w:i/>
+          <w:iCs/>
+          <w:sz w:val="24"/>
+          <w:szCs w:val="24"/>
+          <w:lang w:val="en-US"/>
+        </w:rPr>
+        <w:t>zdroje</w:t>
+      </w:r>
+      <w:proofErr w:type="spellEnd"/>
+      <w:r>
+        <w:rPr>
+          <w:rFonts w:eastAsia="Times New Roman" w:cs="Times New Roman"/>
+          <w:i/>
+          <w:iCs/>
+          <w:sz w:val="24"/>
+          <w:szCs w:val="24"/>
+          <w:lang w:val="en-US"/>
+        </w:rPr>
+        <w:t xml:space="preserve"> s </w:t>
+      </w:r>
+      <w:proofErr w:type="spellStart"/>
+      <w:r>
+        <w:rPr>
+          <w:rFonts w:eastAsia="Times New Roman" w:cs="Times New Roman"/>
+          <w:i/>
+          <w:iCs/>
+          <w:sz w:val="24"/>
+          <w:szCs w:val="24"/>
+          <w:lang w:val="en-US"/>
+        </w:rPr>
+        <w:t>předregulací</w:t>
+      </w:r>
+      <w:proofErr w:type="spellEnd"/>
+      <w:r>
+        <w:rPr>
+          <w:rFonts w:eastAsia="Times New Roman" w:cs="Times New Roman"/>
+          <w:sz w:val="24"/>
+          <w:szCs w:val="24"/>
+          <w:lang w:val="en-US"/>
+        </w:rPr>
+        <w:t xml:space="preserve">. Praha, 2015. </w:t>
+      </w:r>
+      <w:proofErr w:type="spellStart"/>
+      <w:r>
+        <w:rPr>
+          <w:rFonts w:eastAsia="Times New Roman" w:cs="Times New Roman"/>
+          <w:sz w:val="24"/>
+          <w:szCs w:val="24"/>
+          <w:lang w:val="en-US"/>
+        </w:rPr>
+        <w:t>Bakalářská</w:t>
+      </w:r>
+      <w:proofErr w:type="spellEnd"/>
+      <w:r>
+        <w:rPr>
+          <w:rFonts w:eastAsia="Times New Roman" w:cs="Times New Roman"/>
+          <w:sz w:val="24"/>
+          <w:szCs w:val="24"/>
+          <w:lang w:val="en-US"/>
+        </w:rPr>
+        <w:t xml:space="preserve"> </w:t>
+      </w:r>
+      <w:proofErr w:type="spellStart"/>
+      <w:r>
+        <w:rPr>
+          <w:rFonts w:eastAsia="Times New Roman" w:cs="Times New Roman"/>
+          <w:sz w:val="24"/>
+          <w:szCs w:val="24"/>
+          <w:lang w:val="en-US"/>
+        </w:rPr>
+        <w:t>práce</w:t>
+      </w:r>
+      <w:proofErr w:type="spellEnd"/>
+      <w:r>
+        <w:rPr>
+          <w:rFonts w:eastAsia="Times New Roman" w:cs="Times New Roman"/>
+          <w:sz w:val="24"/>
+          <w:szCs w:val="24"/>
+          <w:lang w:val="en-US"/>
+        </w:rPr>
+        <w:t xml:space="preserve">. </w:t>
+      </w:r>
+      <w:proofErr w:type="spellStart"/>
+      <w:r>
+        <w:rPr>
+          <w:rFonts w:eastAsia="Times New Roman" w:cs="Times New Roman"/>
+          <w:sz w:val="24"/>
+          <w:szCs w:val="24"/>
+          <w:lang w:val="en-US"/>
+        </w:rPr>
+        <w:t>České</w:t>
+      </w:r>
+      <w:proofErr w:type="spellEnd"/>
+      <w:r>
+        <w:rPr>
+          <w:rFonts w:eastAsia="Times New Roman" w:cs="Times New Roman"/>
+          <w:sz w:val="24"/>
+          <w:szCs w:val="24"/>
+          <w:lang w:val="en-US"/>
+        </w:rPr>
+        <w:t xml:space="preserve"> </w:t>
+      </w:r>
+      <w:proofErr w:type="spellStart"/>
+      <w:r>
+        <w:rPr>
+          <w:rFonts w:eastAsia="Times New Roman" w:cs="Times New Roman"/>
+          <w:sz w:val="24"/>
+          <w:szCs w:val="24"/>
+          <w:lang w:val="en-US"/>
+        </w:rPr>
+        <w:t>vysoké</w:t>
+      </w:r>
+      <w:proofErr w:type="spellEnd"/>
+      <w:r>
+        <w:rPr>
+          <w:rFonts w:eastAsia="Times New Roman" w:cs="Times New Roman"/>
+          <w:sz w:val="24"/>
+          <w:szCs w:val="24"/>
+          <w:lang w:val="en-US"/>
+        </w:rPr>
+        <w:t xml:space="preserve"> </w:t>
+      </w:r>
+      <w:proofErr w:type="spellStart"/>
+      <w:r>
+        <w:rPr>
+          <w:rFonts w:eastAsia="Times New Roman" w:cs="Times New Roman"/>
+          <w:sz w:val="24"/>
+          <w:szCs w:val="24"/>
+          <w:lang w:val="en-US"/>
+        </w:rPr>
+        <w:t>učení</w:t>
+      </w:r>
+      <w:proofErr w:type="spellEnd"/>
+      <w:r>
+        <w:rPr>
+          <w:rFonts w:eastAsia="Times New Roman" w:cs="Times New Roman"/>
+          <w:sz w:val="24"/>
+          <w:szCs w:val="24"/>
+          <w:lang w:val="en-US"/>
+        </w:rPr>
+        <w:t xml:space="preserve"> </w:t>
+      </w:r>
+      <w:proofErr w:type="spellStart"/>
+      <w:r>
+        <w:rPr>
+          <w:rFonts w:eastAsia="Times New Roman" w:cs="Times New Roman"/>
+          <w:sz w:val="24"/>
+          <w:szCs w:val="24"/>
+          <w:lang w:val="en-US"/>
+        </w:rPr>
+        <w:t>technické</w:t>
+      </w:r>
+      <w:proofErr w:type="spellEnd"/>
+      <w:r>
+        <w:rPr>
+          <w:rFonts w:eastAsia="Times New Roman" w:cs="Times New Roman"/>
+          <w:sz w:val="24"/>
+          <w:szCs w:val="24"/>
+          <w:lang w:val="en-US"/>
+        </w:rPr>
+        <w:t xml:space="preserve"> v </w:t>
+      </w:r>
+      <w:proofErr w:type="spellStart"/>
+      <w:r>
+        <w:rPr>
+          <w:rFonts w:eastAsia="Times New Roman" w:cs="Times New Roman"/>
+          <w:sz w:val="24"/>
+          <w:szCs w:val="24"/>
+          <w:lang w:val="en-US"/>
+        </w:rPr>
+        <w:t>Praze</w:t>
+      </w:r>
+      <w:proofErr w:type="spellEnd"/>
+      <w:r>
+        <w:rPr>
+          <w:rFonts w:eastAsia="Times New Roman" w:cs="Times New Roman"/>
+          <w:sz w:val="24"/>
+          <w:szCs w:val="24"/>
+          <w:lang w:val="en-US"/>
+        </w:rPr>
+        <w:t>.</w:t>
+      </w:r>
+    </w:p>
+    <w:p>
+      <w:pPr>
+        <w:ind w:left="680" w:hanging="680"/>
+        <w:rPr>
+          <w:rFonts w:eastAsia="Times New Roman" w:cs="Times New Roman"/>
+          <w:sz w:val="24"/>
+          <w:szCs w:val="24"/>
+        </w:rPr>
+      </w:pPr>
+      <w:r>
+        <w:t>[</w:t>
+      </w:r>
+      <w:r>
+        <w:t>3</w:t>
+      </w:r>
+      <w:r>
+        <w:t>]</w:t>
+      </w:r>
+      <w:r>
+        <w:tab/>
+      </w:r>
+      <w:r>
+        <w:rPr>
+          <w:rFonts w:eastAsia="Times New Roman" w:cs="Times New Roman"/>
+          <w:sz w:val="24"/>
+          <w:szCs w:val="24"/>
+        </w:rPr>
+        <w:t xml:space="preserve">Zdroje napájení AC-DC. </w:t>
+      </w:r>
+      <w:proofErr w:type="spellStart"/>
+      <w:r>
+        <w:rPr>
+          <w:rFonts w:eastAsia="Times New Roman" w:cs="Times New Roman"/>
+          <w:i/>
+          <w:iCs/>
+          <w:sz w:val="24"/>
+          <w:szCs w:val="24"/>
+        </w:rPr>
+        <w:t>Meanwell</w:t>
+      </w:r>
+      <w:proofErr w:type="spellEnd"/>
+      <w:r>
+        <w:rPr>
+          <w:rFonts w:eastAsia="Times New Roman" w:cs="Times New Roman"/>
+          <w:sz w:val="24"/>
+          <w:szCs w:val="24"/>
         </w:rPr>
         <w:t xml:space="preserve"> [online]. 2020: MEAN WELL ENTERPRISES CO. [cit. 2021-01-22]. Dostupné z: </w:t>
       </w:r>
-      <w:hyperlink r:id="rId25" w:history="1">
+      <w:hyperlink r:id="rId26" w:history="1">
         <w:r>
           <w:rPr>
             <w:rStyle w:val="Hypertextovodkaz"/>
@@ -6617,7 +8630,23 @@
           <w:sz w:val="24"/>
           <w:szCs w:val="24"/>
         </w:rPr>
-        <w:t>[2]</w:t>
+        <w:t>[</w:t>
+      </w:r>
+      <w:r>
+        <w:rPr>
+          <w:rFonts w:eastAsia="Times New Roman" w:cs="Times New Roman"/>
+          <w:sz w:val="24"/>
+          <w:szCs w:val="24"/>
+        </w:rPr>
+        <w:t>4</w:t>
+      </w:r>
+      <w:r>
+        <w:rPr>
+          <w:rFonts w:eastAsia="Times New Roman" w:cs="Times New Roman"/>
+          <w:sz w:val="24"/>
+          <w:szCs w:val="24"/>
+        </w:rPr>
+        <w:t>]</w:t>
       </w:r>
       <w:r>
         <w:rPr>
@@ -6689,7 +8718,7 @@
         </w:rPr>
         <w:t xml:space="preserve"> z: </w:t>
       </w:r>
-      <w:hyperlink r:id="rId26" w:history="1">
+      <w:hyperlink r:id="rId27" w:history="1">
         <w:r>
           <w:rPr>
             <w:rStyle w:val="Hypertextovodkaz"/>
@@ -6719,7 +8748,25 @@
           <w:szCs w:val="24"/>
           <w:lang w:val="en-US"/>
         </w:rPr>
-        <w:t>[3]</w:t>
+        <w:t>[</w:t>
+      </w:r>
+      <w:r>
+        <w:rPr>
+          <w:rFonts w:eastAsia="Times New Roman" w:cs="Times New Roman"/>
+          <w:sz w:val="24"/>
+          <w:szCs w:val="24"/>
+          <w:lang w:val="en-US"/>
+        </w:rPr>
+        <w:t>5</w:t>
+      </w:r>
+      <w:r>
+        <w:rPr>
+          <w:rFonts w:eastAsia="Times New Roman" w:cs="Times New Roman"/>
+          <w:sz w:val="24"/>
+          <w:szCs w:val="24"/>
+          <w:lang w:val="en-US"/>
+        </w:rPr>
+        <w:t>]</w:t>
       </w:r>
       <w:r>
         <w:rPr>
@@ -6812,7 +8859,7 @@
         </w:rPr>
         <w:t xml:space="preserve"> z: </w:t>
       </w:r>
-      <w:hyperlink r:id="rId27" w:history="1">
+      <w:hyperlink r:id="rId28" w:history="1">
         <w:r>
           <w:rPr>
             <w:rStyle w:val="Hypertextovodkaz"/>
@@ -6884,7 +8931,7 @@
       </w:pPr>
     </w:p>
     <w:sectPr>
-      <w:footerReference w:type="default" r:id="rId28"/>
+      <w:footerReference w:type="default" r:id="rId29"/>
       <w:pgSz w:w="11906" w:h="16838"/>
       <w:pgMar w:top="1418" w:right="1418" w:bottom="1418" w:left="1985" w:header="708" w:footer="708" w:gutter="0"/>
       <w:pgNumType w:start="1"/>
@@ -7156,7 +9203,7 @@
   <w:abstractNum w:abstractNumId="1" w15:restartNumberingAfterBreak="0">
     <w:nsid w:val="0DEF3693"/>
     <w:multiLevelType w:val="multilevel"/>
-    <w:tmpl w:val="F17CB100"/>
+    <w:tmpl w:val="C390F244"/>
     <w:lvl w:ilvl="0">
       <w:start w:val="1"/>
       <w:numFmt w:val="decimal"/>
@@ -7167,7 +9214,61 @@
         <w:ind w:left="680" w:hanging="680"/>
       </w:pPr>
       <w:rPr>
-        <w:rFonts w:hint="default"/>
+        <w:rFonts w:ascii="Times New Roman" w:hAnsi="Times New Roman" w:cs="Times New Roman"/>
+        <w:b w:val="0"/>
+        <w:bCs w:val="0"/>
+        <w:i w:val="0"/>
+        <w:iCs w:val="0"/>
+        <w:caps w:val="0"/>
+        <w:smallCaps w:val="0"/>
+        <w:strike w:val="0"/>
+        <w:dstrike w:val="0"/>
+        <w:outline w:val="0"/>
+        <w:shadow w:val="0"/>
+        <w:emboss w:val="0"/>
+        <w:imprint w:val="0"/>
+        <w:noProof w:val="0"/>
+        <w:snapToGrid w:val="0"/>
+        <w:vanish w:val="0"/>
+        <w:color w:val="000000"/>
+        <w:spacing w:val="0"/>
+        <w:w w:val="0"/>
+        <w:kern w:val="0"/>
+        <w:position w:val="0"/>
+        <w:sz w:val="0"/>
+        <w:szCs w:val="0"/>
+        <w:u w:val="none" w:color="000000"/>
+        <w:effect w:val="none"/>
+        <w:bdr w:val="none" w:sz="0" w:space="0" w:color="000000"/>
+        <w:shd w:val="clear" w:color="000000" w:fill="000000"/>
+        <w:vertAlign w:val="baseline"/>
+        <w:em w:val="none"/>
+        <w:lang w:val="x-none" w:eastAsia="x-none" w:bidi="x-none"/>
+        <w:specVanish w:val="0"/>
+        <w14:glow w14:rad="0">
+          <w14:srgbClr w14:val="000000"/>
+        </w14:glow>
+        <w14:shadow w14:blurRad="0" w14:dist="0" w14:dir="0" w14:sx="0" w14:sy="0" w14:kx="0" w14:ky="0" w14:algn="none">
+          <w14:srgbClr w14:val="000000"/>
+        </w14:shadow>
+        <w14:reflection w14:blurRad="0" w14:stA="0" w14:stPos="0" w14:endA="0" w14:endPos="0" w14:dist="0" w14:dir="0" w14:fadeDir="0" w14:sx="0" w14:sy="0" w14:kx="0" w14:ky="0" w14:algn="none"/>
+        <w14:textOutline w14:w="0" w14:cap="rnd" w14:cmpd="sng" w14:algn="ctr">
+          <w14:noFill/>
+          <w14:prstDash w14:val="solid"/>
+          <w14:bevel/>
+        </w14:textOutline>
+        <w14:scene3d>
+          <w14:camera w14:prst="orthographicFront"/>
+          <w14:lightRig w14:rig="threePt" w14:dir="t">
+            <w14:rot w14:lat="0" w14:lon="0" w14:rev="0"/>
+          </w14:lightRig>
+        </w14:scene3d>
+        <w14:props3d w14:extrusionH="0" w14:contourW="0" w14:prstMaterial="none"/>
+        <w14:ligatures w14:val="none"/>
+        <w14:numForm w14:val="default"/>
+        <w14:numSpacing w14:val="default"/>
+        <w14:stylisticSets/>
+        <w14:cntxtAlts w14:val="0"/>
       </w:rPr>
     </w:lvl>
     <w:lvl w:ilvl="1">
@@ -7270,6 +9371,119 @@
     </w:lvl>
   </w:abstractNum>
   <w:abstractNum w:abstractNumId="2" w15:restartNumberingAfterBreak="0">
+    <w:nsid w:val="0E8C5089"/>
+    <w:multiLevelType w:val="hybridMultilevel"/>
+    <w:tmpl w:val="D56AF970"/>
+    <w:lvl w:ilvl="0" w:tplc="04090001">
+      <w:start w:val="1"/>
+      <w:numFmt w:val="bullet"/>
+      <w:lvlText w:val=""/>
+      <w:lvlJc w:val="left"/>
+      <w:pPr>
+        <w:ind w:left="720" w:hanging="360"/>
+      </w:pPr>
+      <w:rPr>
+        <w:rFonts w:ascii="Symbol" w:hAnsi="Symbol" w:hint="default"/>
+      </w:rPr>
+    </w:lvl>
+    <w:lvl w:ilvl="1" w:tplc="04090003" w:tentative="1">
+      <w:start w:val="1"/>
+      <w:numFmt w:val="bullet"/>
+      <w:lvlText w:val="o"/>
+      <w:lvlJc w:val="left"/>
+      <w:pPr>
+        <w:ind w:left="1440" w:hanging="360"/>
+      </w:pPr>
+      <w:rPr>
+        <w:rFonts w:ascii="Courier New" w:hAnsi="Courier New" w:cs="Courier New" w:hint="default"/>
+      </w:rPr>
+    </w:lvl>
+    <w:lvl w:ilvl="2" w:tplc="04090005" w:tentative="1">
+      <w:start w:val="1"/>
+      <w:numFmt w:val="bullet"/>
+      <w:lvlText w:val=""/>
+      <w:lvlJc w:val="left"/>
+      <w:pPr>
+        <w:ind w:left="2160" w:hanging="360"/>
+      </w:pPr>
+      <w:rPr>
+        <w:rFonts w:ascii="Wingdings" w:hAnsi="Wingdings" w:hint="default"/>
+      </w:rPr>
+    </w:lvl>
+    <w:lvl w:ilvl="3" w:tplc="04090001" w:tentative="1">
+      <w:start w:val="1"/>
+      <w:numFmt w:val="bullet"/>
+      <w:lvlText w:val=""/>
+      <w:lvlJc w:val="left"/>
+      <w:pPr>
+        <w:ind w:left="2880" w:hanging="360"/>
+      </w:pPr>
+      <w:rPr>
+        <w:rFonts w:ascii="Symbol" w:hAnsi="Symbol" w:hint="default"/>
+      </w:rPr>
+    </w:lvl>
+    <w:lvl w:ilvl="4" w:tplc="04090003" w:tentative="1">
+      <w:start w:val="1"/>
+      <w:numFmt w:val="bullet"/>
+      <w:lvlText w:val="o"/>
+      <w:lvlJc w:val="left"/>
+      <w:pPr>
+        <w:ind w:left="3600" w:hanging="360"/>
+      </w:pPr>
+      <w:rPr>
+        <w:rFonts w:ascii="Courier New" w:hAnsi="Courier New" w:cs="Courier New" w:hint="default"/>
+      </w:rPr>
+    </w:lvl>
+    <w:lvl w:ilvl="5" w:tplc="04090005" w:tentative="1">
+      <w:start w:val="1"/>
+      <w:numFmt w:val="bullet"/>
+      <w:lvlText w:val=""/>
+      <w:lvlJc w:val="left"/>
+      <w:pPr>
+        <w:ind w:left="4320" w:hanging="360"/>
+      </w:pPr>
+      <w:rPr>
+        <w:rFonts w:ascii="Wingdings" w:hAnsi="Wingdings" w:hint="default"/>
+      </w:rPr>
+    </w:lvl>
+    <w:lvl w:ilvl="6" w:tplc="04090001" w:tentative="1">
+      <w:start w:val="1"/>
+      <w:numFmt w:val="bullet"/>
+      <w:lvlText w:val=""/>
+      <w:lvlJc w:val="left"/>
+      <w:pPr>
+        <w:ind w:left="5040" w:hanging="360"/>
+      </w:pPr>
+      <w:rPr>
+        <w:rFonts w:ascii="Symbol" w:hAnsi="Symbol" w:hint="default"/>
+      </w:rPr>
+    </w:lvl>
+    <w:lvl w:ilvl="7" w:tplc="04090003" w:tentative="1">
+      <w:start w:val="1"/>
+      <w:numFmt w:val="bullet"/>
+      <w:lvlText w:val="o"/>
+      <w:lvlJc w:val="left"/>
+      <w:pPr>
+        <w:ind w:left="5760" w:hanging="360"/>
+      </w:pPr>
+      <w:rPr>
+        <w:rFonts w:ascii="Courier New" w:hAnsi="Courier New" w:cs="Courier New" w:hint="default"/>
+      </w:rPr>
+    </w:lvl>
+    <w:lvl w:ilvl="8" w:tplc="04090005" w:tentative="1">
+      <w:start w:val="1"/>
+      <w:numFmt w:val="bullet"/>
+      <w:lvlText w:val=""/>
+      <w:lvlJc w:val="left"/>
+      <w:pPr>
+        <w:ind w:left="6480" w:hanging="360"/>
+      </w:pPr>
+      <w:rPr>
+        <w:rFonts w:ascii="Wingdings" w:hAnsi="Wingdings" w:hint="default"/>
+      </w:rPr>
+    </w:lvl>
+  </w:abstractNum>
+  <w:abstractNum w:abstractNumId="3" w15:restartNumberingAfterBreak="0">
     <w:nsid w:val="0ED70DC7"/>
     <w:multiLevelType w:val="hybridMultilevel"/>
     <w:tmpl w:val="98F446F0"/>
@@ -7355,7 +9569,7 @@
       </w:pPr>
     </w:lvl>
   </w:abstractNum>
-  <w:abstractNum w:abstractNumId="3" w15:restartNumberingAfterBreak="0">
+  <w:abstractNum w:abstractNumId="4" w15:restartNumberingAfterBreak="0">
     <w:nsid w:val="10525EE0"/>
     <w:multiLevelType w:val="hybridMultilevel"/>
     <w:tmpl w:val="FA902C30"/>
@@ -7441,7 +9655,7 @@
       </w:pPr>
     </w:lvl>
   </w:abstractNum>
-  <w:abstractNum w:abstractNumId="4" w15:restartNumberingAfterBreak="0">
+  <w:abstractNum w:abstractNumId="5" w15:restartNumberingAfterBreak="0">
     <w:nsid w:val="14040CB5"/>
     <w:multiLevelType w:val="hybridMultilevel"/>
     <w:tmpl w:val="805A5B5C"/>
@@ -7527,7 +9741,7 @@
       </w:pPr>
     </w:lvl>
   </w:abstractNum>
-  <w:abstractNum w:abstractNumId="5" w15:restartNumberingAfterBreak="0">
+  <w:abstractNum w:abstractNumId="6" w15:restartNumberingAfterBreak="0">
     <w:nsid w:val="17D87E4A"/>
     <w:multiLevelType w:val="hybridMultilevel"/>
     <w:tmpl w:val="7D08F7EE"/>
@@ -7613,7 +9827,120 @@
       </w:pPr>
     </w:lvl>
   </w:abstractNum>
-  <w:abstractNum w:abstractNumId="6" w15:restartNumberingAfterBreak="0">
+  <w:abstractNum w:abstractNumId="7" w15:restartNumberingAfterBreak="0">
+    <w:nsid w:val="221C3845"/>
+    <w:multiLevelType w:val="hybridMultilevel"/>
+    <w:tmpl w:val="00C85924"/>
+    <w:lvl w:ilvl="0" w:tplc="04090001">
+      <w:start w:val="1"/>
+      <w:numFmt w:val="bullet"/>
+      <w:lvlText w:val=""/>
+      <w:lvlJc w:val="left"/>
+      <w:pPr>
+        <w:ind w:left="720" w:hanging="360"/>
+      </w:pPr>
+      <w:rPr>
+        <w:rFonts w:ascii="Symbol" w:hAnsi="Symbol" w:hint="default"/>
+      </w:rPr>
+    </w:lvl>
+    <w:lvl w:ilvl="1" w:tplc="04090003" w:tentative="1">
+      <w:start w:val="1"/>
+      <w:numFmt w:val="bullet"/>
+      <w:lvlText w:val="o"/>
+      <w:lvlJc w:val="left"/>
+      <w:pPr>
+        <w:ind w:left="1440" w:hanging="360"/>
+      </w:pPr>
+      <w:rPr>
+        <w:rFonts w:ascii="Courier New" w:hAnsi="Courier New" w:cs="Courier New" w:hint="default"/>
+      </w:rPr>
+    </w:lvl>
+    <w:lvl w:ilvl="2" w:tplc="04090005" w:tentative="1">
+      <w:start w:val="1"/>
+      <w:numFmt w:val="bullet"/>
+      <w:lvlText w:val=""/>
+      <w:lvlJc w:val="left"/>
+      <w:pPr>
+        <w:ind w:left="2160" w:hanging="360"/>
+      </w:pPr>
+      <w:rPr>
+        <w:rFonts w:ascii="Wingdings" w:hAnsi="Wingdings" w:hint="default"/>
+      </w:rPr>
+    </w:lvl>
+    <w:lvl w:ilvl="3" w:tplc="04090001" w:tentative="1">
+      <w:start w:val="1"/>
+      <w:numFmt w:val="bullet"/>
+      <w:lvlText w:val=""/>
+      <w:lvlJc w:val="left"/>
+      <w:pPr>
+        <w:ind w:left="2880" w:hanging="360"/>
+      </w:pPr>
+      <w:rPr>
+        <w:rFonts w:ascii="Symbol" w:hAnsi="Symbol" w:hint="default"/>
+      </w:rPr>
+    </w:lvl>
+    <w:lvl w:ilvl="4" w:tplc="04090003" w:tentative="1">
+      <w:start w:val="1"/>
+      <w:numFmt w:val="bullet"/>
+      <w:lvlText w:val="o"/>
+      <w:lvlJc w:val="left"/>
+      <w:pPr>
+        <w:ind w:left="3600" w:hanging="360"/>
+      </w:pPr>
+      <w:rPr>
+        <w:rFonts w:ascii="Courier New" w:hAnsi="Courier New" w:cs="Courier New" w:hint="default"/>
+      </w:rPr>
+    </w:lvl>
+    <w:lvl w:ilvl="5" w:tplc="04090005" w:tentative="1">
+      <w:start w:val="1"/>
+      <w:numFmt w:val="bullet"/>
+      <w:lvlText w:val=""/>
+      <w:lvlJc w:val="left"/>
+      <w:pPr>
+        <w:ind w:left="4320" w:hanging="360"/>
+      </w:pPr>
+      <w:rPr>
+        <w:rFonts w:ascii="Wingdings" w:hAnsi="Wingdings" w:hint="default"/>
+      </w:rPr>
+    </w:lvl>
+    <w:lvl w:ilvl="6" w:tplc="04090001" w:tentative="1">
+      <w:start w:val="1"/>
+      <w:numFmt w:val="bullet"/>
+      <w:lvlText w:val=""/>
+      <w:lvlJc w:val="left"/>
+      <w:pPr>
+        <w:ind w:left="5040" w:hanging="360"/>
+      </w:pPr>
+      <w:rPr>
+        <w:rFonts w:ascii="Symbol" w:hAnsi="Symbol" w:hint="default"/>
+      </w:rPr>
+    </w:lvl>
+    <w:lvl w:ilvl="7" w:tplc="04090003" w:tentative="1">
+      <w:start w:val="1"/>
+      <w:numFmt w:val="bullet"/>
+      <w:lvlText w:val="o"/>
+      <w:lvlJc w:val="left"/>
+      <w:pPr>
+        <w:ind w:left="5760" w:hanging="360"/>
+      </w:pPr>
+      <w:rPr>
+        <w:rFonts w:ascii="Courier New" w:hAnsi="Courier New" w:cs="Courier New" w:hint="default"/>
+      </w:rPr>
+    </w:lvl>
+    <w:lvl w:ilvl="8" w:tplc="04090005" w:tentative="1">
+      <w:start w:val="1"/>
+      <w:numFmt w:val="bullet"/>
+      <w:lvlText w:val=""/>
+      <w:lvlJc w:val="left"/>
+      <w:pPr>
+        <w:ind w:left="6480" w:hanging="360"/>
+      </w:pPr>
+      <w:rPr>
+        <w:rFonts w:ascii="Wingdings" w:hAnsi="Wingdings" w:hint="default"/>
+      </w:rPr>
+    </w:lvl>
+  </w:abstractNum>
+  <w:abstractNum w:abstractNumId="8" w15:restartNumberingAfterBreak="0">
     <w:nsid w:val="2E884B95"/>
     <w:multiLevelType w:val="hybridMultilevel"/>
     <w:tmpl w:val="A5F8AF8E"/>
@@ -7699,7 +10026,7 @@
       </w:pPr>
     </w:lvl>
   </w:abstractNum>
-  <w:abstractNum w:abstractNumId="7" w15:restartNumberingAfterBreak="0">
+  <w:abstractNum w:abstractNumId="9" w15:restartNumberingAfterBreak="0">
     <w:nsid w:val="3FDD4A3D"/>
     <w:multiLevelType w:val="hybridMultilevel"/>
     <w:tmpl w:val="868C37E6"/>
@@ -7812,7 +10139,233 @@
       </w:rPr>
     </w:lvl>
   </w:abstractNum>
-  <w:abstractNum w:abstractNumId="8" w15:restartNumberingAfterBreak="0">
+  <w:abstractNum w:abstractNumId="10" w15:restartNumberingAfterBreak="0">
+    <w:nsid w:val="427F5684"/>
+    <w:multiLevelType w:val="hybridMultilevel"/>
+    <w:tmpl w:val="925AFDDC"/>
+    <w:lvl w:ilvl="0" w:tplc="04090001">
+      <w:start w:val="1"/>
+      <w:numFmt w:val="bullet"/>
+      <w:lvlText w:val=""/>
+      <w:lvlJc w:val="left"/>
+      <w:pPr>
+        <w:ind w:left="720" w:hanging="360"/>
+      </w:pPr>
+      <w:rPr>
+        <w:rFonts w:ascii="Symbol" w:hAnsi="Symbol" w:hint="default"/>
+      </w:rPr>
+    </w:lvl>
+    <w:lvl w:ilvl="1" w:tplc="04090003" w:tentative="1">
+      <w:start w:val="1"/>
+      <w:numFmt w:val="bullet"/>
+      <w:lvlText w:val="o"/>
+      <w:lvlJc w:val="left"/>
+      <w:pPr>
+        <w:ind w:left="1440" w:hanging="360"/>
+      </w:pPr>
+      <w:rPr>
+        <w:rFonts w:ascii="Courier New" w:hAnsi="Courier New" w:cs="Courier New" w:hint="default"/>
+      </w:rPr>
+    </w:lvl>
+    <w:lvl w:ilvl="2" w:tplc="04090005" w:tentative="1">
+      <w:start w:val="1"/>
+      <w:numFmt w:val="bullet"/>
+      <w:lvlText w:val=""/>
+      <w:lvlJc w:val="left"/>
+      <w:pPr>
+        <w:ind w:left="2160" w:hanging="360"/>
+      </w:pPr>
+      <w:rPr>
+        <w:rFonts w:ascii="Wingdings" w:hAnsi="Wingdings" w:hint="default"/>
+      </w:rPr>
+    </w:lvl>
+    <w:lvl w:ilvl="3" w:tplc="04090001" w:tentative="1">
+      <w:start w:val="1"/>
+      <w:numFmt w:val="bullet"/>
+      <w:lvlText w:val=""/>
+      <w:lvlJc w:val="left"/>
+      <w:pPr>
+        <w:ind w:left="2880" w:hanging="360"/>
+      </w:pPr>
+      <w:rPr>
+        <w:rFonts w:ascii="Symbol" w:hAnsi="Symbol" w:hint="default"/>
+      </w:rPr>
+    </w:lvl>
+    <w:lvl w:ilvl="4" w:tplc="04090003" w:tentative="1">
+      <w:start w:val="1"/>
+      <w:numFmt w:val="bullet"/>
+      <w:lvlText w:val="o"/>
+      <w:lvlJc w:val="left"/>
+      <w:pPr>
+        <w:ind w:left="3600" w:hanging="360"/>
+      </w:pPr>
+      <w:rPr>
+        <w:rFonts w:ascii="Courier New" w:hAnsi="Courier New" w:cs="Courier New" w:hint="default"/>
+      </w:rPr>
+    </w:lvl>
+    <w:lvl w:ilvl="5" w:tplc="04090005" w:tentative="1">
+      <w:start w:val="1"/>
+      <w:numFmt w:val="bullet"/>
+      <w:lvlText w:val=""/>
+      <w:lvlJc w:val="left"/>
+      <w:pPr>
+        <w:ind w:left="4320" w:hanging="360"/>
+      </w:pPr>
+      <w:rPr>
+        <w:rFonts w:ascii="Wingdings" w:hAnsi="Wingdings" w:hint="default"/>
+      </w:rPr>
+    </w:lvl>
+    <w:lvl w:ilvl="6" w:tplc="04090001" w:tentative="1">
+      <w:start w:val="1"/>
+      <w:numFmt w:val="bullet"/>
+      <w:lvlText w:val=""/>
+      <w:lvlJc w:val="left"/>
+      <w:pPr>
+        <w:ind w:left="5040" w:hanging="360"/>
+      </w:pPr>
+      <w:rPr>
+        <w:rFonts w:ascii="Symbol" w:hAnsi="Symbol" w:hint="default"/>
+      </w:rPr>
+    </w:lvl>
+    <w:lvl w:ilvl="7" w:tplc="04090003" w:tentative="1">
+      <w:start w:val="1"/>
+      <w:numFmt w:val="bullet"/>
+      <w:lvlText w:val="o"/>
+      <w:lvlJc w:val="left"/>
+      <w:pPr>
+        <w:ind w:left="5760" w:hanging="360"/>
+      </w:pPr>
+      <w:rPr>
+        <w:rFonts w:ascii="Courier New" w:hAnsi="Courier New" w:cs="Courier New" w:hint="default"/>
+      </w:rPr>
+    </w:lvl>
+    <w:lvl w:ilvl="8" w:tplc="04090005" w:tentative="1">
+      <w:start w:val="1"/>
+      <w:numFmt w:val="bullet"/>
+      <w:lvlText w:val=""/>
+      <w:lvlJc w:val="left"/>
+      <w:pPr>
+        <w:ind w:left="6480" w:hanging="360"/>
+      </w:pPr>
+      <w:rPr>
+        <w:rFonts w:ascii="Wingdings" w:hAnsi="Wingdings" w:hint="default"/>
+      </w:rPr>
+    </w:lvl>
+  </w:abstractNum>
+  <w:abstractNum w:abstractNumId="11" w15:restartNumberingAfterBreak="0">
+    <w:nsid w:val="44BA4A88"/>
+    <w:multiLevelType w:val="hybridMultilevel"/>
+    <w:tmpl w:val="1C6CC92A"/>
+    <w:lvl w:ilvl="0" w:tplc="04090001">
+      <w:start w:val="1"/>
+      <w:numFmt w:val="bullet"/>
+      <w:lvlText w:val=""/>
+      <w:lvlJc w:val="left"/>
+      <w:pPr>
+        <w:ind w:left="720" w:hanging="360"/>
+      </w:pPr>
+      <w:rPr>
+        <w:rFonts w:ascii="Symbol" w:hAnsi="Symbol" w:hint="default"/>
+      </w:rPr>
+    </w:lvl>
+    <w:lvl w:ilvl="1" w:tplc="04090003" w:tentative="1">
+      <w:start w:val="1"/>
+      <w:numFmt w:val="bullet"/>
+      <w:lvlText w:val="o"/>
+      <w:lvlJc w:val="left"/>
+      <w:pPr>
+        <w:ind w:left="1440" w:hanging="360"/>
+      </w:pPr>
+      <w:rPr>
+        <w:rFonts w:ascii="Courier New" w:hAnsi="Courier New" w:cs="Courier New" w:hint="default"/>
+      </w:rPr>
+    </w:lvl>
+    <w:lvl w:ilvl="2" w:tplc="04090005" w:tentative="1">
+      <w:start w:val="1"/>
+      <w:numFmt w:val="bullet"/>
+      <w:lvlText w:val=""/>
+      <w:lvlJc w:val="left"/>
+      <w:pPr>
+        <w:ind w:left="2160" w:hanging="360"/>
+      </w:pPr>
+      <w:rPr>
+        <w:rFonts w:ascii="Wingdings" w:hAnsi="Wingdings" w:hint="default"/>
+      </w:rPr>
+    </w:lvl>
+    <w:lvl w:ilvl="3" w:tplc="04090001" w:tentative="1">
+      <w:start w:val="1"/>
+      <w:numFmt w:val="bullet"/>
+      <w:lvlText w:val=""/>
+      <w:lvlJc w:val="left"/>
+      <w:pPr>
+        <w:ind w:left="2880" w:hanging="360"/>
+      </w:pPr>
+      <w:rPr>
+        <w:rFonts w:ascii="Symbol" w:hAnsi="Symbol" w:hint="default"/>
+      </w:rPr>
+    </w:lvl>
+    <w:lvl w:ilvl="4" w:tplc="04090003" w:tentative="1">
+      <w:start w:val="1"/>
+      <w:numFmt w:val="bullet"/>
+      <w:lvlText w:val="o"/>
+      <w:lvlJc w:val="left"/>
+      <w:pPr>
+        <w:ind w:left="3600" w:hanging="360"/>
+      </w:pPr>
+      <w:rPr>
+        <w:rFonts w:ascii="Courier New" w:hAnsi="Courier New" w:cs="Courier New" w:hint="default"/>
+      </w:rPr>
+    </w:lvl>
+    <w:lvl w:ilvl="5" w:tplc="04090005" w:tentative="1">
+      <w:start w:val="1"/>
+      <w:numFmt w:val="bullet"/>
+      <w:lvlText w:val=""/>
+      <w:lvlJc w:val="left"/>
+      <w:pPr>
+        <w:ind w:left="4320" w:hanging="360"/>
+      </w:pPr>
+      <w:rPr>
+        <w:rFonts w:ascii="Wingdings" w:hAnsi="Wingdings" w:hint="default"/>
+      </w:rPr>
+    </w:lvl>
+    <w:lvl w:ilvl="6" w:tplc="04090001" w:tentative="1">
+      <w:start w:val="1"/>
+      <w:numFmt w:val="bullet"/>
+      <w:lvlText w:val=""/>
+      <w:lvlJc w:val="left"/>
+      <w:pPr>
+        <w:ind w:left="5040" w:hanging="360"/>
+      </w:pPr>
+      <w:rPr>
+        <w:rFonts w:ascii="Symbol" w:hAnsi="Symbol" w:hint="default"/>
+      </w:rPr>
+    </w:lvl>
+    <w:lvl w:ilvl="7" w:tplc="04090003" w:tentative="1">
+      <w:start w:val="1"/>
+      <w:numFmt w:val="bullet"/>
+      <w:lvlText w:val="o"/>
+      <w:lvlJc w:val="left"/>
+      <w:pPr>
+        <w:ind w:left="5760" w:hanging="360"/>
+      </w:pPr>
+      <w:rPr>
+        <w:rFonts w:ascii="Courier New" w:hAnsi="Courier New" w:cs="Courier New" w:hint="default"/>
+      </w:rPr>
+    </w:lvl>
+    <w:lvl w:ilvl="8" w:tplc="04090005" w:tentative="1">
+      <w:start w:val="1"/>
+      <w:numFmt w:val="bullet"/>
+      <w:lvlText w:val=""/>
+      <w:lvlJc w:val="left"/>
+      <w:pPr>
+        <w:ind w:left="6480" w:hanging="360"/>
+      </w:pPr>
+      <w:rPr>
+        <w:rFonts w:ascii="Wingdings" w:hAnsi="Wingdings" w:hint="default"/>
+      </w:rPr>
+    </w:lvl>
+  </w:abstractNum>
+  <w:abstractNum w:abstractNumId="12" w15:restartNumberingAfterBreak="0">
     <w:nsid w:val="4595344E"/>
     <w:multiLevelType w:val="hybridMultilevel"/>
     <w:tmpl w:val="8D78AE44"/>
@@ -7925,7 +10478,7 @@
       </w:rPr>
     </w:lvl>
   </w:abstractNum>
-  <w:abstractNum w:abstractNumId="9" w15:restartNumberingAfterBreak="0">
+  <w:abstractNum w:abstractNumId="13" w15:restartNumberingAfterBreak="0">
     <w:nsid w:val="4AC934E0"/>
     <w:multiLevelType w:val="hybridMultilevel"/>
     <w:tmpl w:val="5B043D3A"/>
@@ -8038,7 +10591,7 @@
       </w:rPr>
     </w:lvl>
   </w:abstractNum>
-  <w:abstractNum w:abstractNumId="10" w15:restartNumberingAfterBreak="0">
+  <w:abstractNum w:abstractNumId="14" w15:restartNumberingAfterBreak="0">
     <w:nsid w:val="4BFF43E9"/>
     <w:multiLevelType w:val="hybridMultilevel"/>
     <w:tmpl w:val="2D9C0E38"/>
@@ -8151,7 +10704,7 @@
       </w:rPr>
     </w:lvl>
   </w:abstractNum>
-  <w:abstractNum w:abstractNumId="11" w15:restartNumberingAfterBreak="0">
+  <w:abstractNum w:abstractNumId="15" w15:restartNumberingAfterBreak="0">
     <w:nsid w:val="56BB1E95"/>
     <w:multiLevelType w:val="hybridMultilevel"/>
     <w:tmpl w:val="CA62A4BA"/>
@@ -8264,7 +10817,7 @@
       </w:rPr>
     </w:lvl>
   </w:abstractNum>
-  <w:abstractNum w:abstractNumId="12" w15:restartNumberingAfterBreak="0">
+  <w:abstractNum w:abstractNumId="16" w15:restartNumberingAfterBreak="0">
     <w:nsid w:val="57B03B76"/>
     <w:multiLevelType w:val="hybridMultilevel"/>
     <w:tmpl w:val="C2CC942E"/>
@@ -8377,7 +10930,7 @@
       </w:rPr>
     </w:lvl>
   </w:abstractNum>
-  <w:abstractNum w:abstractNumId="13" w15:restartNumberingAfterBreak="0">
+  <w:abstractNum w:abstractNumId="17" w15:restartNumberingAfterBreak="0">
     <w:nsid w:val="63493D05"/>
     <w:multiLevelType w:val="hybridMultilevel"/>
     <w:tmpl w:val="72FA3CC8"/>
@@ -8466,7 +11019,7 @@
       </w:pPr>
     </w:lvl>
   </w:abstractNum>
-  <w:abstractNum w:abstractNumId="14" w15:restartNumberingAfterBreak="0">
+  <w:abstractNum w:abstractNumId="18" w15:restartNumberingAfterBreak="0">
     <w:nsid w:val="6CB644EC"/>
     <w:multiLevelType w:val="hybridMultilevel"/>
     <w:tmpl w:val="B7CA4FD2"/>
@@ -8579,7 +11132,7 @@
       </w:rPr>
     </w:lvl>
   </w:abstractNum>
-  <w:abstractNum w:abstractNumId="15" w15:restartNumberingAfterBreak="0">
+  <w:abstractNum w:abstractNumId="19" w15:restartNumberingAfterBreak="0">
     <w:nsid w:val="71757364"/>
     <w:multiLevelType w:val="hybridMultilevel"/>
     <w:tmpl w:val="410E4ABC"/>
@@ -8665,7 +11218,7 @@
       </w:pPr>
     </w:lvl>
   </w:abstractNum>
-  <w:abstractNum w:abstractNumId="16" w15:restartNumberingAfterBreak="0">
+  <w:abstractNum w:abstractNumId="20" w15:restartNumberingAfterBreak="0">
     <w:nsid w:val="72766826"/>
     <w:multiLevelType w:val="multilevel"/>
     <w:tmpl w:val="B5AC156A"/>
@@ -8756,7 +11309,7 @@
       </w:pPr>
     </w:lvl>
   </w:abstractNum>
-  <w:abstractNum w:abstractNumId="17" w15:restartNumberingAfterBreak="0">
+  <w:abstractNum w:abstractNumId="21" w15:restartNumberingAfterBreak="0">
     <w:nsid w:val="73205F2B"/>
     <w:multiLevelType w:val="hybridMultilevel"/>
     <w:tmpl w:val="35FC95EA"/>
@@ -8869,7 +11422,7 @@
       </w:rPr>
     </w:lvl>
   </w:abstractNum>
-  <w:abstractNum w:abstractNumId="18" w15:restartNumberingAfterBreak="0">
+  <w:abstractNum w:abstractNumId="22" w15:restartNumberingAfterBreak="0">
     <w:nsid w:val="76BC607D"/>
     <w:multiLevelType w:val="hybridMultilevel"/>
     <w:tmpl w:val="C6F402E4"/>
@@ -8983,61 +11536,73 @@
     </w:lvl>
   </w:abstractNum>
   <w:num w:numId="1">
-    <w:abstractNumId w:val="16"/>
+    <w:abstractNumId w:val="20"/>
   </w:num>
   <w:num w:numId="2">
     <w:abstractNumId w:val="1"/>
   </w:num>
   <w:num w:numId="3">
+    <w:abstractNumId w:val="18"/>
+  </w:num>
+  <w:num w:numId="4">
+    <w:abstractNumId w:val="16"/>
+  </w:num>
+  <w:num w:numId="5">
     <w:abstractNumId w:val="14"/>
   </w:num>
-  <w:num w:numId="4">
+  <w:num w:numId="6">
+    <w:abstractNumId w:val="21"/>
+  </w:num>
+  <w:num w:numId="7">
+    <w:abstractNumId w:val="22"/>
+  </w:num>
+  <w:num w:numId="8">
     <w:abstractNumId w:val="12"/>
   </w:num>
-  <w:num w:numId="5">
-    <w:abstractNumId w:val="10"/>
+  <w:num w:numId="9">
+    <w:abstractNumId w:val="13"/>
   </w:num>
-  <w:num w:numId="6">
-    <w:abstractNumId w:val="17"/>
+  <w:num w:numId="10">
+    <w:abstractNumId w:val="9"/>
   </w:num>
-  <w:num w:numId="7">
-    <w:abstractNumId w:val="18"/>
+  <w:num w:numId="11">
+    <w:abstractNumId w:val="15"/>
   </w:num>
-  <w:num w:numId="8">
+  <w:num w:numId="12">
+    <w:abstractNumId w:val="3"/>
+  </w:num>
+  <w:num w:numId="13">
     <w:abstractNumId w:val="8"/>
   </w:num>
-  <w:num w:numId="9">
-    <w:abstractNumId w:val="9"/>
-  </w:num>
-  <w:num w:numId="10">
-    <w:abstractNumId w:val="7"/>
-  </w:num>
-  <w:num w:numId="11">
-    <w:abstractNumId w:val="11"/>
-  </w:num>
-  <w:num w:numId="12">
-    <w:abstractNumId w:val="2"/>
-  </w:num>
-  <w:num w:numId="13">
-    <w:abstractNumId w:val="6"/>
-  </w:num>
   <w:num w:numId="14">
-    <w:abstractNumId w:val="4"/>
+    <w:abstractNumId w:val="5"/>
   </w:num>
   <w:num w:numId="15">
-    <w:abstractNumId w:val="3"/>
+    <w:abstractNumId w:val="4"/>
   </w:num>
   <w:num w:numId="16">
     <w:abstractNumId w:val="0"/>
   </w:num>
   <w:num w:numId="17">
-    <w:abstractNumId w:val="13"/>
+    <w:abstractNumId w:val="17"/>
   </w:num>
   <w:num w:numId="18">
-    <w:abstractNumId w:val="5"/>
+    <w:abstractNumId w:val="6"/>
   </w:num>
   <w:num w:numId="19">
-    <w:abstractNumId w:val="15"/>
+    <w:abstractNumId w:val="19"/>
+  </w:num>
+  <w:num w:numId="20">
+    <w:abstractNumId w:val="7"/>
+  </w:num>
+  <w:num w:numId="21">
+    <w:abstractNumId w:val="10"/>
+  </w:num>
+  <w:num w:numId="22">
+    <w:abstractNumId w:val="2"/>
+  </w:num>
+  <w:num w:numId="23">
+    <w:abstractNumId w:val="11"/>
   </w:num>
   <w:numIdMacAtCleanup w:val="6"/>
 </w:numbering>
@@ -9459,7 +12024,7 @@
     <w:autoRedefine/>
     <w:uiPriority w:val="9"/>
     <w:qFormat/>
-    <w:rsid w:val="005E0E7D"/>
+    <w:rsid w:val="00B97372"/>
     <w:pPr>
       <w:keepNext/>
       <w:keepLines/>
@@ -9471,10 +12036,8 @@
       <w:outlineLvl w:val="0"/>
     </w:pPr>
     <w:rPr>
-      <w:rFonts w:eastAsiaTheme="minorEastAsia" w:cstheme="majorBidi"/>
       <w:b/>
       <w:sz w:val="28"/>
-      <w:szCs w:val="32"/>
     </w:rPr>
   </w:style>
   <w:style w:type="paragraph" w:styleId="Nadpis2">
@@ -9691,7 +12254,6 @@
   <w:style w:type="character" w:default="1" w:styleId="Standardnpsmoodstavce">
     <w:name w:val="Default Paragraph Font"/>
     <w:uiPriority w:val="1"/>
-    <w:semiHidden/>
     <w:unhideWhenUsed/>
   </w:style>
   <w:style w:type="table" w:default="1" w:styleId="Normlntabulka">
@@ -9891,12 +12453,11 @@
     <w:basedOn w:val="Standardnpsmoodstavce"/>
     <w:link w:val="Nadpis1"/>
     <w:uiPriority w:val="9"/>
-    <w:rsid w:val="005E0E7D"/>
+    <w:rsid w:val="00B97372"/>
     <w:rPr>
-      <w:rFonts w:ascii="Times New Roman" w:eastAsiaTheme="minorEastAsia" w:hAnsi="Times New Roman" w:cstheme="majorBidi"/>
+      <w:rFonts w:ascii="Times New Roman" w:hAnsi="Times New Roman"/>
       <w:b/>
       <w:sz w:val="28"/>
-      <w:szCs w:val="32"/>
     </w:rPr>
   </w:style>
   <w:style w:type="character" w:customStyle="1" w:styleId="Nadpis2Char">

</xml_diff>